<commit_message>
Fixed week 14 and finished week 16.
</commit_message>
<xml_diff>
--- a/Week 16/JSF32_w16_opdracht.docx
+++ b/Week 16/JSF32_w16_opdracht.docx
@@ -1,6 +1,6 @@
 
 <file path=word/document.xml><?xml version="1.0" encoding="utf-8"?>
-<w:document xmlns:wpc="http://schemas.microsoft.com/office/word/2010/wordprocessingCanvas" xmlns:mo="http://schemas.microsoft.com/office/mac/office/2008/main" xmlns:mc="http://schemas.openxmlformats.org/markup-compatibility/2006" xmlns:mv="urn:schemas-microsoft-com:mac:vml" xmlns:o="urn:schemas-microsoft-com:office:office" xmlns:r="http://schemas.openxmlformats.org/officeDocument/2006/relationships" xmlns:m="http://schemas.openxmlformats.org/officeDocument/2006/math" xmlns:v="urn:schemas-microsoft-com:vml" xmlns:wp14="http://schemas.microsoft.com/office/word/2010/wordprocessingDrawing" xmlns:wp="http://schemas.openxmlformats.org/drawingml/2006/wordprocessingDrawing" xmlns:w10="urn:schemas-microsoft-com:office:word" xmlns:w="http://schemas.openxmlformats.org/wordprocessingml/2006/main" xmlns:w14="http://schemas.microsoft.com/office/word/2010/wordml" xmlns:wpg="http://schemas.microsoft.com/office/word/2010/wordprocessingGroup" xmlns:wpi="http://schemas.microsoft.com/office/word/2010/wordprocessingInk" xmlns:wne="http://schemas.microsoft.com/office/word/2006/wordml" xmlns:wps="http://schemas.microsoft.com/office/word/2010/wordprocessingShape" mc:Ignorable="w14 wp14">
+<w:document xmlns:wpc="http://schemas.microsoft.com/office/word/2010/wordprocessingCanvas" xmlns:cx="http://schemas.microsoft.com/office/drawing/2014/chartex" xmlns:cx1="http://schemas.microsoft.com/office/drawing/2015/9/8/chartex" xmlns:mc="http://schemas.openxmlformats.org/markup-compatibility/2006" xmlns:o="urn:schemas-microsoft-com:office:office" xmlns:r="http://schemas.openxmlformats.org/officeDocument/2006/relationships" xmlns:m="http://schemas.openxmlformats.org/officeDocument/2006/math" xmlns:v="urn:schemas-microsoft-com:vml" xmlns:wp14="http://schemas.microsoft.com/office/word/2010/wordprocessingDrawing" xmlns:wp="http://schemas.openxmlformats.org/drawingml/2006/wordprocessingDrawing" xmlns:w10="urn:schemas-microsoft-com:office:word" xmlns:w="http://schemas.openxmlformats.org/wordprocessingml/2006/main" xmlns:w14="http://schemas.microsoft.com/office/word/2010/wordml" xmlns:w15="http://schemas.microsoft.com/office/word/2012/wordml" xmlns:w16se="http://schemas.microsoft.com/office/word/2015/wordml/symex" xmlns:wpg="http://schemas.microsoft.com/office/word/2010/wordprocessingGroup" xmlns:wpi="http://schemas.microsoft.com/office/word/2010/wordprocessingInk" xmlns:wne="http://schemas.microsoft.com/office/word/2006/wordml" xmlns:wps="http://schemas.microsoft.com/office/word/2010/wordprocessingShape" mc:Ignorable="w14 w15 w16se wp14">
   <w:body>
     <w:p>
       <w:pPr>
@@ -10,6 +10,7 @@
           <w:bottom w:val="double" w:sz="4" w:space="1" w:color="auto"/>
           <w:right w:val="double" w:sz="4" w:space="4" w:color="auto"/>
         </w:pBdr>
+        <w:ind w:firstLine="708"/>
         <w:jc w:val="center"/>
         <w:rPr>
           <w:sz w:val="40"/>
@@ -66,7 +67,7 @@
     </w:p>
     <w:p>
       <w:pPr>
-        <w:pStyle w:val="ListParagraph"/>
+        <w:pStyle w:val="Lijstalinea"/>
         <w:numPr>
           <w:ilvl w:val="0"/>
           <w:numId w:val="15"/>
@@ -98,7 +99,7 @@
       <w:r>
         <w:t xml:space="preserve">JAVA bytecode: understanding bytecode makes you a better programmer </w:t>
       </w:r>
-      <w:hyperlink r:id="rId11" w:history="1">
+      <w:hyperlink r:id="rId10" w:history="1">
         <w:r>
           <w:rPr>
             <w:rStyle w:val="Hyperlink"/>
@@ -116,7 +117,7 @@
       </w:r>
     </w:p>
     <w:p>
-      <w:hyperlink r:id="rId12" w:history="1">
+      <w:hyperlink r:id="rId11" w:history="1">
         <w:r>
           <w:rPr>
             <w:rStyle w:val="Hyperlink"/>
@@ -144,7 +145,7 @@
       </w:r>
     </w:p>
     <w:p>
-      <w:hyperlink r:id="rId13" w:history="1">
+      <w:hyperlink r:id="rId12" w:history="1">
         <w:r>
           <w:rPr>
             <w:rStyle w:val="Hyperlink"/>
@@ -165,7 +166,7 @@
       <w:r>
         <w:t>Verder heb je een bytecode editor nodig. gebruik hiervoor JBE (</w:t>
       </w:r>
-      <w:hyperlink r:id="rId14" w:history="1">
+      <w:hyperlink r:id="rId13" w:history="1">
         <w:r>
           <w:rPr>
             <w:rStyle w:val="Hyperlink"/>
@@ -191,12 +192,10 @@
       <w:r>
         <w:br w:type="page"/>
       </w:r>
-      <w:bookmarkStart w:id="0" w:name="_GoBack"/>
-    </w:p>
-    <w:bookmarkEnd w:id="0"/>
-    <w:p>
-      <w:pPr>
-        <w:pStyle w:val="Heading1"/>
+    </w:p>
+    <w:p>
+      <w:pPr>
+        <w:pStyle w:val="Kop1"/>
       </w:pPr>
       <w:r>
         <w:lastRenderedPageBreak/>
@@ -265,7 +264,7 @@
                     </pic:cNvPicPr>
                   </pic:nvPicPr>
                   <pic:blipFill>
-                    <a:blip r:embed="rId15">
+                    <a:blip r:embed="rId14">
                       <a:extLst>
                         <a:ext uri="{28A0092B-C50C-407E-A947-70E740481C1C}">
                           <a14:useLocalDpi xmlns:a14="http://schemas.microsoft.com/office/drawing/2010/main" val="0"/>
@@ -399,16 +398,117 @@
         <w:t>regelnummers in de classfile)</w:t>
       </w:r>
     </w:p>
-    <w:p>
-      <w:pPr>
-        <w:pBdr>
-          <w:top w:val="single" w:sz="4" w:space="1" w:color="auto"/>
-          <w:left w:val="single" w:sz="4" w:space="4" w:color="auto"/>
-          <w:bottom w:val="single" w:sz="4" w:space="1" w:color="auto"/>
-          <w:right w:val="single" w:sz="4" w:space="4" w:color="auto"/>
-        </w:pBdr>
-      </w:pPr>
-    </w:p>
+    <w:tbl>
+      <w:tblPr>
+        <w:tblStyle w:val="Tabelraster"/>
+        <w:tblW w:w="0" w:type="auto"/>
+        <w:tblLook w:val="04A0" w:firstRow="1" w:lastRow="0" w:firstColumn="1" w:lastColumn="0" w:noHBand="0" w:noVBand="1"/>
+      </w:tblPr>
+      <w:tblGrid>
+        <w:gridCol w:w="4644"/>
+        <w:gridCol w:w="4644"/>
+      </w:tblGrid>
+      <w:tr>
+        <w:tc>
+          <w:tcPr>
+            <w:tcW w:w="4644" w:type="dxa"/>
+          </w:tcPr>
+          <w:p>
+            <w:pPr>
+              <w:rPr>
+                <w:b/>
+              </w:rPr>
+            </w:pPr>
+            <w:r>
+              <w:rPr>
+                <w:b/>
+              </w:rPr>
+              <w:t>Methode</w:t>
+            </w:r>
+          </w:p>
+        </w:tc>
+        <w:tc>
+          <w:tcPr>
+            <w:tcW w:w="4644" w:type="dxa"/>
+          </w:tcPr>
+          <w:p>
+            <w:pPr>
+              <w:rPr>
+                <w:b/>
+              </w:rPr>
+            </w:pPr>
+            <w:r>
+              <w:rPr>
+                <w:b/>
+              </w:rPr>
+              <w:t>Aanroepplaats</w:t>
+            </w:r>
+          </w:p>
+        </w:tc>
+      </w:tr>
+      <w:tr>
+        <w:tc>
+          <w:tcPr>
+            <w:tcW w:w="4644" w:type="dxa"/>
+          </w:tcPr>
+          <w:p>
+            <w:r>
+              <w:t>Bank.getTotalSaldo()</w:t>
+            </w:r>
+          </w:p>
+        </w:tc>
+        <w:tc>
+          <w:tcPr>
+            <w:tcW w:w="4644" w:type="dxa"/>
+          </w:tcPr>
+          <w:p/>
+        </w:tc>
+      </w:tr>
+      <w:tr>
+        <w:tc>
+          <w:tcPr>
+            <w:tcW w:w="4644" w:type="dxa"/>
+          </w:tcPr>
+          <w:p>
+            <w:r>
+              <w:t>Klant.mijnSalso()</w:t>
+            </w:r>
+          </w:p>
+        </w:tc>
+        <w:tc>
+          <w:tcPr>
+            <w:tcW w:w="4644" w:type="dxa"/>
+          </w:tcPr>
+          <w:p>
+            <w:r>
+              <w:t>Bank.getTotalSaldo() regel 16</w:t>
+            </w:r>
+          </w:p>
+        </w:tc>
+      </w:tr>
+      <w:tr>
+        <w:tc>
+          <w:tcPr>
+            <w:tcW w:w="4644" w:type="dxa"/>
+          </w:tcPr>
+          <w:p>
+            <w:r>
+              <w:t>Rekening.getSaldo()</w:t>
+            </w:r>
+          </w:p>
+        </w:tc>
+        <w:tc>
+          <w:tcPr>
+            <w:tcW w:w="4644" w:type="dxa"/>
+          </w:tcPr>
+          <w:p>
+            <w:r>
+              <w:t>Klant.mijnSalso() regel 3</w:t>
+            </w:r>
+          </w:p>
+        </w:tc>
+      </w:tr>
+    </w:tbl>
     <w:p>
       <w:pPr>
         <w:ind w:firstLine="708"/>
@@ -429,16 +529,171 @@
         <w:t>)</w:t>
       </w:r>
     </w:p>
-    <w:p>
-      <w:pPr>
-        <w:pBdr>
-          <w:top w:val="single" w:sz="4" w:space="1" w:color="auto"/>
-          <w:left w:val="single" w:sz="4" w:space="4" w:color="auto"/>
-          <w:bottom w:val="single" w:sz="4" w:space="1" w:color="auto"/>
-          <w:right w:val="single" w:sz="4" w:space="4" w:color="auto"/>
-        </w:pBdr>
-      </w:pPr>
-    </w:p>
+    <w:tbl>
+      <w:tblPr>
+        <w:tblStyle w:val="Tabelraster"/>
+        <w:tblW w:w="0" w:type="auto"/>
+        <w:tblLook w:val="04A0" w:firstRow="1" w:lastRow="0" w:firstColumn="1" w:lastColumn="0" w:noHBand="0" w:noVBand="1"/>
+      </w:tblPr>
+      <w:tblGrid>
+        <w:gridCol w:w="4644"/>
+        <w:gridCol w:w="4644"/>
+      </w:tblGrid>
+      <w:tr>
+        <w:tc>
+          <w:tcPr>
+            <w:tcW w:w="4644" w:type="dxa"/>
+          </w:tcPr>
+          <w:p>
+            <w:pPr>
+              <w:rPr>
+                <w:b/>
+              </w:rPr>
+            </w:pPr>
+            <w:r>
+              <w:rPr>
+                <w:b/>
+              </w:rPr>
+              <w:t>Methode</w:t>
+            </w:r>
+          </w:p>
+        </w:tc>
+        <w:tc>
+          <w:tcPr>
+            <w:tcW w:w="4644" w:type="dxa"/>
+          </w:tcPr>
+          <w:p>
+            <w:pPr>
+              <w:rPr>
+                <w:b/>
+              </w:rPr>
+            </w:pPr>
+            <w:r>
+              <w:rPr>
+                <w:b/>
+              </w:rPr>
+              <w:t>Aanroepplaats</w:t>
+            </w:r>
+          </w:p>
+        </w:tc>
+      </w:tr>
+      <w:tr>
+        <w:tc>
+          <w:tcPr>
+            <w:tcW w:w="4644" w:type="dxa"/>
+          </w:tcPr>
+          <w:p>
+            <w:r>
+              <w:t>Bank.betaal()</w:t>
+            </w:r>
+          </w:p>
+        </w:tc>
+        <w:tc>
+          <w:tcPr>
+            <w:tcW w:w="4644" w:type="dxa"/>
+          </w:tcPr>
+          <w:p/>
+        </w:tc>
+      </w:tr>
+      <w:tr>
+        <w:tc>
+          <w:tcPr>
+            <w:tcW w:w="4644" w:type="dxa"/>
+          </w:tcPr>
+          <w:p>
+            <w:r>
+              <w:t>Klant.getRekening()</w:t>
+            </w:r>
+          </w:p>
+        </w:tc>
+        <w:tc>
+          <w:tcPr>
+            <w:tcW w:w="4644" w:type="dxa"/>
+          </w:tcPr>
+          <w:p>
+            <w:pPr>
+              <w:rPr>
+                <w:b/>
+              </w:rPr>
+            </w:pPr>
+            <w:r>
+              <w:t>Bank.betaal() regel 13</w:t>
+            </w:r>
+          </w:p>
+        </w:tc>
+      </w:tr>
+      <w:tr>
+        <w:tc>
+          <w:tcPr>
+            <w:tcW w:w="4644" w:type="dxa"/>
+          </w:tcPr>
+          <w:p>
+            <w:r>
+              <w:t>Rekening.getNummer()</w:t>
+            </w:r>
+          </w:p>
+        </w:tc>
+        <w:tc>
+          <w:tcPr>
+            <w:tcW w:w="4644" w:type="dxa"/>
+          </w:tcPr>
+          <w:p>
+            <w:r>
+              <w:t>Klant.getRekening() regel 5</w:t>
+            </w:r>
+          </w:p>
+        </w:tc>
+      </w:tr>
+      <w:tr>
+        <w:tc>
+          <w:tcPr>
+            <w:tcW w:w="4644" w:type="dxa"/>
+          </w:tcPr>
+          <w:p>
+            <w:r>
+              <w:t>Rekening.getSaldo()</w:t>
+            </w:r>
+          </w:p>
+        </w:tc>
+        <w:tc>
+          <w:tcPr>
+            <w:tcW w:w="4644" w:type="dxa"/>
+          </w:tcPr>
+          <w:p>
+            <w:pPr>
+              <w:rPr>
+                <w:b/>
+              </w:rPr>
+            </w:pPr>
+            <w:r>
+              <w:t>Klant.getRekening() regel 11</w:t>
+            </w:r>
+          </w:p>
+        </w:tc>
+      </w:tr>
+      <w:tr>
+        <w:tc>
+          <w:tcPr>
+            <w:tcW w:w="4644" w:type="dxa"/>
+          </w:tcPr>
+          <w:p>
+            <w:r>
+              <w:t>Rekening.changeSaldo()</w:t>
+            </w:r>
+          </w:p>
+        </w:tc>
+        <w:tc>
+          <w:tcPr>
+            <w:tcW w:w="4644" w:type="dxa"/>
+          </w:tcPr>
+          <w:p>
+            <w:r>
+              <w:t>Klant.getRekening() regel 12</w:t>
+            </w:r>
+          </w:p>
+        </w:tc>
+      </w:tr>
+    </w:tbl>
     <w:p>
       <w:pPr>
         <w:spacing w:after="200"/>
@@ -516,6 +771,9 @@
           <w:right w:val="single" w:sz="4" w:space="4" w:color="auto"/>
         </w:pBdr>
       </w:pPr>
+      <w:r>
+        <w:t>43,55,63,115</w:t>
+      </w:r>
     </w:p>
     <w:p/>
     <w:p>
@@ -568,37 +826,113 @@
           <w:bottom w:val="single" w:sz="4" w:space="1" w:color="auto"/>
           <w:right w:val="single" w:sz="4" w:space="4" w:color="auto"/>
         </w:pBdr>
-      </w:pPr>
-    </w:p>
-    <w:p>
-      <w:pPr>
-        <w:pBdr>
-          <w:top w:val="single" w:sz="4" w:space="1" w:color="auto"/>
-          <w:left w:val="single" w:sz="4" w:space="4" w:color="auto"/>
-          <w:bottom w:val="single" w:sz="4" w:space="1" w:color="auto"/>
-          <w:right w:val="single" w:sz="4" w:space="4" w:color="auto"/>
-        </w:pBdr>
-      </w:pPr>
-    </w:p>
-    <w:p>
-      <w:pPr>
-        <w:pBdr>
-          <w:top w:val="single" w:sz="4" w:space="1" w:color="auto"/>
-          <w:left w:val="single" w:sz="4" w:space="4" w:color="auto"/>
-          <w:bottom w:val="single" w:sz="4" w:space="1" w:color="auto"/>
-          <w:right w:val="single" w:sz="4" w:space="4" w:color="auto"/>
-        </w:pBdr>
-      </w:pPr>
-    </w:p>
-    <w:p>
-      <w:pPr>
-        <w:pBdr>
-          <w:top w:val="single" w:sz="4" w:space="1" w:color="auto"/>
-          <w:left w:val="single" w:sz="4" w:space="4" w:color="auto"/>
-          <w:bottom w:val="single" w:sz="4" w:space="1" w:color="auto"/>
-          <w:right w:val="single" w:sz="4" w:space="4" w:color="auto"/>
-        </w:pBdr>
-      </w:pPr>
+        <w:rPr>
+          <w:b/>
+        </w:rPr>
+      </w:pPr>
+      <w:r>
+        <w:rPr>
+          <w:b/>
+        </w:rPr>
+        <w:t>Fields</w:t>
+      </w:r>
+    </w:p>
+    <w:p>
+      <w:pPr>
+        <w:pBdr>
+          <w:top w:val="single" w:sz="4" w:space="1" w:color="auto"/>
+          <w:left w:val="single" w:sz="4" w:space="4" w:color="auto"/>
+          <w:bottom w:val="single" w:sz="4" w:space="1" w:color="auto"/>
+          <w:right w:val="single" w:sz="4" w:space="4" w:color="auto"/>
+        </w:pBdr>
+      </w:pPr>
+      <w:r>
+        <w:t>naam:String</w:t>
+      </w:r>
+    </w:p>
+    <w:p>
+      <w:pPr>
+        <w:pBdr>
+          <w:top w:val="single" w:sz="4" w:space="1" w:color="auto"/>
+          <w:left w:val="single" w:sz="4" w:space="4" w:color="auto"/>
+          <w:bottom w:val="single" w:sz="4" w:space="1" w:color="auto"/>
+          <w:right w:val="single" w:sz="4" w:space="4" w:color="auto"/>
+        </w:pBdr>
+      </w:pPr>
+      <w:r>
+        <w:t>mijnRekening:Rekening</w:t>
+      </w:r>
+    </w:p>
+    <w:p>
+      <w:pPr>
+        <w:pBdr>
+          <w:top w:val="single" w:sz="4" w:space="1" w:color="auto"/>
+          <w:left w:val="single" w:sz="4" w:space="4" w:color="auto"/>
+          <w:bottom w:val="single" w:sz="4" w:space="1" w:color="auto"/>
+          <w:right w:val="single" w:sz="4" w:space="4" w:color="auto"/>
+        </w:pBdr>
+        <w:rPr>
+          <w:b/>
+        </w:rPr>
+      </w:pPr>
+      <w:r>
+        <w:rPr>
+          <w:b/>
+        </w:rPr>
+        <w:t>Methoden</w:t>
+      </w:r>
+    </w:p>
+    <w:p>
+      <w:pPr>
+        <w:pBdr>
+          <w:top w:val="single" w:sz="4" w:space="1" w:color="auto"/>
+          <w:left w:val="single" w:sz="4" w:space="4" w:color="auto"/>
+          <w:bottom w:val="single" w:sz="4" w:space="1" w:color="auto"/>
+          <w:right w:val="single" w:sz="4" w:space="4" w:color="auto"/>
+        </w:pBdr>
+      </w:pPr>
+      <w:r>
+        <w:t>voegRekeningToe:Void</w:t>
+      </w:r>
+    </w:p>
+    <w:p>
+      <w:pPr>
+        <w:pBdr>
+          <w:top w:val="single" w:sz="4" w:space="1" w:color="auto"/>
+          <w:left w:val="single" w:sz="4" w:space="4" w:color="auto"/>
+          <w:bottom w:val="single" w:sz="4" w:space="1" w:color="auto"/>
+          <w:right w:val="single" w:sz="4" w:space="4" w:color="auto"/>
+        </w:pBdr>
+      </w:pPr>
+      <w:r>
+        <w:t>mijnSaldo:Int</w:t>
+      </w:r>
+    </w:p>
+    <w:p>
+      <w:pPr>
+        <w:pBdr>
+          <w:top w:val="single" w:sz="4" w:space="1" w:color="auto"/>
+          <w:left w:val="single" w:sz="4" w:space="4" w:color="auto"/>
+          <w:bottom w:val="single" w:sz="4" w:space="1" w:color="auto"/>
+          <w:right w:val="single" w:sz="4" w:space="4" w:color="auto"/>
+        </w:pBdr>
+      </w:pPr>
+      <w:r>
+        <w:t>getRekening:Rekening</w:t>
+      </w:r>
+    </w:p>
+    <w:p>
+      <w:pPr>
+        <w:pBdr>
+          <w:top w:val="single" w:sz="4" w:space="1" w:color="auto"/>
+          <w:left w:val="single" w:sz="4" w:space="4" w:color="auto"/>
+          <w:bottom w:val="single" w:sz="4" w:space="1" w:color="auto"/>
+          <w:right w:val="single" w:sz="4" w:space="4" w:color="auto"/>
+        </w:pBdr>
+      </w:pPr>
+      <w:r>
+        <w:t>verlaagSaldo:Void</w:t>
+      </w:r>
     </w:p>
     <w:p>
       <w:r>
@@ -934,153 +1268,634 @@
     </w:p>
     <w:p>
       <w:pPr>
-        <w:pBdr>
-          <w:top w:val="single" w:sz="4" w:space="1" w:color="auto"/>
-          <w:left w:val="single" w:sz="4" w:space="4" w:color="auto"/>
-          <w:bottom w:val="single" w:sz="4" w:space="1" w:color="auto"/>
-          <w:right w:val="single" w:sz="4" w:space="4" w:color="auto"/>
-        </w:pBdr>
-      </w:pPr>
-    </w:p>
-    <w:p>
-      <w:pPr>
-        <w:pBdr>
-          <w:top w:val="single" w:sz="4" w:space="1" w:color="auto"/>
-          <w:left w:val="single" w:sz="4" w:space="4" w:color="auto"/>
-          <w:bottom w:val="single" w:sz="4" w:space="1" w:color="auto"/>
-          <w:right w:val="single" w:sz="4" w:space="4" w:color="auto"/>
-        </w:pBdr>
-      </w:pPr>
-    </w:p>
-    <w:p>
-      <w:pPr>
-        <w:pBdr>
-          <w:top w:val="single" w:sz="4" w:space="1" w:color="auto"/>
-          <w:left w:val="single" w:sz="4" w:space="4" w:color="auto"/>
-          <w:bottom w:val="single" w:sz="4" w:space="1" w:color="auto"/>
-          <w:right w:val="single" w:sz="4" w:space="4" w:color="auto"/>
-        </w:pBdr>
-      </w:pPr>
-    </w:p>
-    <w:p>
-      <w:pPr>
-        <w:pBdr>
-          <w:top w:val="single" w:sz="4" w:space="1" w:color="auto"/>
-          <w:left w:val="single" w:sz="4" w:space="4" w:color="auto"/>
-          <w:bottom w:val="single" w:sz="4" w:space="1" w:color="auto"/>
-          <w:right w:val="single" w:sz="4" w:space="4" w:color="auto"/>
-        </w:pBdr>
-      </w:pPr>
-    </w:p>
-    <w:p>
-      <w:pPr>
-        <w:pBdr>
-          <w:top w:val="single" w:sz="4" w:space="1" w:color="auto"/>
-          <w:left w:val="single" w:sz="4" w:space="4" w:color="auto"/>
-          <w:bottom w:val="single" w:sz="4" w:space="1" w:color="auto"/>
-          <w:right w:val="single" w:sz="4" w:space="4" w:color="auto"/>
-        </w:pBdr>
-      </w:pPr>
-    </w:p>
-    <w:p>
-      <w:pPr>
-        <w:pBdr>
-          <w:top w:val="single" w:sz="4" w:space="1" w:color="auto"/>
-          <w:left w:val="single" w:sz="4" w:space="4" w:color="auto"/>
-          <w:bottom w:val="single" w:sz="4" w:space="1" w:color="auto"/>
-          <w:right w:val="single" w:sz="4" w:space="4" w:color="auto"/>
-        </w:pBdr>
-      </w:pPr>
-    </w:p>
-    <w:p>
-      <w:pPr>
-        <w:pBdr>
-          <w:top w:val="single" w:sz="4" w:space="1" w:color="auto"/>
-          <w:left w:val="single" w:sz="4" w:space="4" w:color="auto"/>
-          <w:bottom w:val="single" w:sz="4" w:space="1" w:color="auto"/>
-          <w:right w:val="single" w:sz="4" w:space="4" w:color="auto"/>
-        </w:pBdr>
-      </w:pPr>
-    </w:p>
-    <w:p>
-      <w:pPr>
-        <w:pBdr>
-          <w:top w:val="single" w:sz="4" w:space="1" w:color="auto"/>
-          <w:left w:val="single" w:sz="4" w:space="4" w:color="auto"/>
-          <w:bottom w:val="single" w:sz="4" w:space="1" w:color="auto"/>
-          <w:right w:val="single" w:sz="4" w:space="4" w:color="auto"/>
-        </w:pBdr>
-      </w:pPr>
-    </w:p>
-    <w:p>
-      <w:pPr>
-        <w:pBdr>
-          <w:top w:val="single" w:sz="4" w:space="1" w:color="auto"/>
-          <w:left w:val="single" w:sz="4" w:space="4" w:color="auto"/>
-          <w:bottom w:val="single" w:sz="4" w:space="1" w:color="auto"/>
-          <w:right w:val="single" w:sz="4" w:space="4" w:color="auto"/>
-        </w:pBdr>
-      </w:pPr>
-    </w:p>
-    <w:p>
-      <w:pPr>
-        <w:pBdr>
-          <w:top w:val="single" w:sz="4" w:space="1" w:color="auto"/>
-          <w:left w:val="single" w:sz="4" w:space="4" w:color="auto"/>
-          <w:bottom w:val="single" w:sz="4" w:space="1" w:color="auto"/>
-          <w:right w:val="single" w:sz="4" w:space="4" w:color="auto"/>
-        </w:pBdr>
-      </w:pPr>
-    </w:p>
-    <w:p>
-      <w:pPr>
-        <w:pBdr>
-          <w:top w:val="single" w:sz="4" w:space="1" w:color="auto"/>
-          <w:left w:val="single" w:sz="4" w:space="4" w:color="auto"/>
-          <w:bottom w:val="single" w:sz="4" w:space="1" w:color="auto"/>
-          <w:right w:val="single" w:sz="4" w:space="4" w:color="auto"/>
-        </w:pBdr>
-      </w:pPr>
-    </w:p>
-    <w:p>
-      <w:pPr>
-        <w:pBdr>
-          <w:top w:val="single" w:sz="4" w:space="1" w:color="auto"/>
-          <w:left w:val="single" w:sz="4" w:space="4" w:color="auto"/>
-          <w:bottom w:val="single" w:sz="4" w:space="1" w:color="auto"/>
-          <w:right w:val="single" w:sz="4" w:space="4" w:color="auto"/>
-        </w:pBdr>
-      </w:pPr>
-    </w:p>
-    <w:p>
-      <w:pPr>
-        <w:pBdr>
-          <w:top w:val="single" w:sz="4" w:space="1" w:color="auto"/>
-          <w:left w:val="single" w:sz="4" w:space="4" w:color="auto"/>
-          <w:bottom w:val="single" w:sz="4" w:space="1" w:color="auto"/>
-          <w:right w:val="single" w:sz="4" w:space="4" w:color="auto"/>
-        </w:pBdr>
-      </w:pPr>
-    </w:p>
-    <w:p>
-      <w:pPr>
-        <w:pBdr>
-          <w:top w:val="single" w:sz="4" w:space="1" w:color="auto"/>
-          <w:left w:val="single" w:sz="4" w:space="4" w:color="auto"/>
-          <w:bottom w:val="single" w:sz="4" w:space="1" w:color="auto"/>
-          <w:right w:val="single" w:sz="4" w:space="4" w:color="auto"/>
-        </w:pBdr>
-      </w:pPr>
-    </w:p>
-    <w:p>
-      <w:pPr>
-        <w:pBdr>
-          <w:top w:val="single" w:sz="4" w:space="1" w:color="auto"/>
-          <w:left w:val="single" w:sz="4" w:space="4" w:color="auto"/>
-          <w:bottom w:val="single" w:sz="4" w:space="1" w:color="auto"/>
-          <w:right w:val="single" w:sz="4" w:space="4" w:color="auto"/>
-        </w:pBdr>
-      </w:pPr>
+        <w:spacing w:after="200"/>
+        <w:rPr>
+          <w:b/>
+        </w:rPr>
+      </w:pPr>
+      <w:r>
+        <w:rPr>
+          <w:b/>
+        </w:rPr>
+        <w:br w:type="page"/>
+      </w:r>
+    </w:p>
+    <w:p>
+      <w:pPr>
+        <w:pBdr>
+          <w:top w:val="single" w:sz="4" w:space="1" w:color="auto"/>
+          <w:left w:val="single" w:sz="4" w:space="4" w:color="auto"/>
+          <w:bottom w:val="single" w:sz="4" w:space="1" w:color="auto"/>
+          <w:right w:val="single" w:sz="4" w:space="4" w:color="auto"/>
+        </w:pBdr>
+        <w:rPr>
+          <w:b/>
+        </w:rPr>
+      </w:pPr>
+      <w:r>
+        <w:rPr>
+          <w:b/>
+        </w:rPr>
+        <w:lastRenderedPageBreak/>
+        <w:t>mijnSaldo</w:t>
+      </w:r>
+    </w:p>
+    <w:p>
+      <w:pPr>
+        <w:pBdr>
+          <w:top w:val="single" w:sz="4" w:space="1" w:color="auto"/>
+          <w:left w:val="single" w:sz="4" w:space="4" w:color="auto"/>
+          <w:bottom w:val="single" w:sz="4" w:space="1" w:color="auto"/>
+          <w:right w:val="single" w:sz="4" w:space="4" w:color="auto"/>
+        </w:pBdr>
+      </w:pPr>
+      <w:r>
+        <w:t xml:space="preserve">aload_0 //zet this op de stack </w:t>
+      </w:r>
+    </w:p>
+    <w:p>
+      <w:pPr>
+        <w:pBdr>
+          <w:top w:val="single" w:sz="4" w:space="1" w:color="auto"/>
+          <w:left w:val="single" w:sz="4" w:space="4" w:color="auto"/>
+          <w:bottom w:val="single" w:sz="4" w:space="1" w:color="auto"/>
+          <w:right w:val="single" w:sz="4" w:space="4" w:color="auto"/>
+        </w:pBdr>
+      </w:pPr>
+      <w:r>
+        <w:t>getfield os_bytecodeopgave/Klant/mijnRekening Los_bytecodeopgave/Rekening; //haalt het veld mijnRekening op van het type Rekening</w:t>
+      </w:r>
+    </w:p>
+    <w:p>
+      <w:pPr>
+        <w:pBdr>
+          <w:top w:val="single" w:sz="4" w:space="1" w:color="auto"/>
+          <w:left w:val="single" w:sz="4" w:space="4" w:color="auto"/>
+          <w:bottom w:val="single" w:sz="4" w:space="1" w:color="auto"/>
+          <w:right w:val="single" w:sz="4" w:space="4" w:color="auto"/>
+        </w:pBdr>
+      </w:pPr>
+      <w:r>
+        <w:t>invokevirtual os_bytecodeopgave/Rekening/getSaldo()I //voert de funtie Rekening.getSaldo() uit</w:t>
+      </w:r>
+    </w:p>
+    <w:p>
+      <w:pPr>
+        <w:pBdr>
+          <w:top w:val="single" w:sz="4" w:space="1" w:color="auto"/>
+          <w:left w:val="single" w:sz="4" w:space="4" w:color="auto"/>
+          <w:bottom w:val="single" w:sz="4" w:space="1" w:color="auto"/>
+          <w:right w:val="single" w:sz="4" w:space="4" w:color="auto"/>
+        </w:pBdr>
+      </w:pPr>
+      <w:r>
+        <w:t>ireturn //returned het resultaat</w:t>
+      </w:r>
+    </w:p>
+    <w:p>
+      <w:pPr>
+        <w:pBdr>
+          <w:top w:val="single" w:sz="4" w:space="1" w:color="auto"/>
+          <w:left w:val="single" w:sz="4" w:space="4" w:color="auto"/>
+          <w:bottom w:val="single" w:sz="4" w:space="1" w:color="auto"/>
+          <w:right w:val="single" w:sz="4" w:space="4" w:color="auto"/>
+        </w:pBdr>
+        <w:rPr>
+          <w:b/>
+        </w:rPr>
+      </w:pPr>
+    </w:p>
+    <w:p>
+      <w:pPr>
+        <w:pBdr>
+          <w:top w:val="single" w:sz="4" w:space="1" w:color="auto"/>
+          <w:left w:val="single" w:sz="4" w:space="4" w:color="auto"/>
+          <w:bottom w:val="single" w:sz="4" w:space="1" w:color="auto"/>
+          <w:right w:val="single" w:sz="4" w:space="4" w:color="auto"/>
+        </w:pBdr>
+      </w:pPr>
+      <w:r>
+        <w:t>public Int mijnSaldo() {</w:t>
+      </w:r>
+    </w:p>
+    <w:p>
+      <w:pPr>
+        <w:pBdr>
+          <w:top w:val="single" w:sz="4" w:space="1" w:color="auto"/>
+          <w:left w:val="single" w:sz="4" w:space="4" w:color="auto"/>
+          <w:bottom w:val="single" w:sz="4" w:space="1" w:color="auto"/>
+          <w:right w:val="single" w:sz="4" w:space="4" w:color="auto"/>
+        </w:pBdr>
+      </w:pPr>
+      <w:r>
+        <w:tab/>
+        <w:t>return mijnRekening.getSaldo();</w:t>
+      </w:r>
+    </w:p>
+    <w:p>
+      <w:pPr>
+        <w:pBdr>
+          <w:top w:val="single" w:sz="4" w:space="1" w:color="auto"/>
+          <w:left w:val="single" w:sz="4" w:space="4" w:color="auto"/>
+          <w:bottom w:val="single" w:sz="4" w:space="1" w:color="auto"/>
+          <w:right w:val="single" w:sz="4" w:space="4" w:color="auto"/>
+        </w:pBdr>
+      </w:pPr>
+      <w:r>
+        <w:t>}</w:t>
+      </w:r>
+    </w:p>
+    <w:p>
+      <w:pPr>
+        <w:pBdr>
+          <w:top w:val="single" w:sz="4" w:space="1" w:color="auto"/>
+          <w:left w:val="single" w:sz="4" w:space="4" w:color="auto"/>
+          <w:bottom w:val="single" w:sz="4" w:space="1" w:color="auto"/>
+          <w:right w:val="single" w:sz="4" w:space="4" w:color="auto"/>
+        </w:pBdr>
+      </w:pPr>
+    </w:p>
+    <w:p>
+      <w:pPr>
+        <w:pBdr>
+          <w:top w:val="single" w:sz="4" w:space="1" w:color="auto"/>
+          <w:left w:val="single" w:sz="4" w:space="4" w:color="auto"/>
+          <w:bottom w:val="single" w:sz="4" w:space="1" w:color="auto"/>
+          <w:right w:val="single" w:sz="4" w:space="4" w:color="auto"/>
+        </w:pBdr>
+        <w:rPr>
+          <w:b/>
+        </w:rPr>
+      </w:pPr>
+      <w:r>
+        <w:rPr>
+          <w:b/>
+        </w:rPr>
+        <w:t>getRekening</w:t>
+      </w:r>
+    </w:p>
+    <w:p>
+      <w:pPr>
+        <w:pBdr>
+          <w:top w:val="single" w:sz="4" w:space="1" w:color="auto"/>
+          <w:left w:val="single" w:sz="4" w:space="4" w:color="auto"/>
+          <w:bottom w:val="single" w:sz="4" w:space="1" w:color="auto"/>
+          <w:right w:val="single" w:sz="4" w:space="4" w:color="auto"/>
+        </w:pBdr>
+      </w:pPr>
+      <w:r>
+        <w:t>new os_bytecodeopgave/Rekening //Creëert een nieuw Rekening object</w:t>
+      </w:r>
+    </w:p>
+    <w:p>
+      <w:pPr>
+        <w:pBdr>
+          <w:top w:val="single" w:sz="4" w:space="1" w:color="auto"/>
+          <w:left w:val="single" w:sz="4" w:space="4" w:color="auto"/>
+          <w:bottom w:val="single" w:sz="4" w:space="1" w:color="auto"/>
+          <w:right w:val="single" w:sz="4" w:space="4" w:color="auto"/>
+        </w:pBdr>
+      </w:pPr>
+      <w:r>
+        <w:t>dup //Maakt een kopie van het Rekening object</w:t>
+      </w:r>
+    </w:p>
+    <w:p>
+      <w:pPr>
+        <w:pBdr>
+          <w:top w:val="single" w:sz="4" w:space="1" w:color="auto"/>
+          <w:left w:val="single" w:sz="4" w:space="4" w:color="auto"/>
+          <w:bottom w:val="single" w:sz="4" w:space="1" w:color="auto"/>
+          <w:right w:val="single" w:sz="4" w:space="4" w:color="auto"/>
+        </w:pBdr>
+      </w:pPr>
+      <w:r>
+        <w:t xml:space="preserve">aload_0 //zet this op de stack </w:t>
+      </w:r>
+    </w:p>
+    <w:p>
+      <w:pPr>
+        <w:pBdr>
+          <w:top w:val="single" w:sz="4" w:space="1" w:color="auto"/>
+          <w:left w:val="single" w:sz="4" w:space="4" w:color="auto"/>
+          <w:bottom w:val="single" w:sz="4" w:space="1" w:color="auto"/>
+          <w:right w:val="single" w:sz="4" w:space="4" w:color="auto"/>
+        </w:pBdr>
+      </w:pPr>
+      <w:r>
+        <w:t>getfield os_bytecodeopgave/Klant/mijnRekening Los_bytecodeopgave/Rekening; //haalt het veld mijnRekening op van het type Rekening</w:t>
+      </w:r>
+    </w:p>
+    <w:p>
+      <w:pPr>
+        <w:pBdr>
+          <w:top w:val="single" w:sz="4" w:space="1" w:color="auto"/>
+          <w:left w:val="single" w:sz="4" w:space="4" w:color="auto"/>
+          <w:bottom w:val="single" w:sz="4" w:space="1" w:color="auto"/>
+          <w:right w:val="single" w:sz="4" w:space="4" w:color="auto"/>
+        </w:pBdr>
+      </w:pPr>
+      <w:r>
+        <w:t>invokevirtual os_bytecodeopgave/Rekening/getNummer()I //voert mijnRekening.getNummer() uit.</w:t>
+      </w:r>
+    </w:p>
+    <w:p>
+      <w:pPr>
+        <w:pBdr>
+          <w:top w:val="single" w:sz="4" w:space="1" w:color="auto"/>
+          <w:left w:val="single" w:sz="4" w:space="4" w:color="auto"/>
+          <w:bottom w:val="single" w:sz="4" w:space="1" w:color="auto"/>
+          <w:right w:val="single" w:sz="4" w:space="4" w:color="auto"/>
+        </w:pBdr>
+      </w:pPr>
+      <w:r>
+        <w:t>invokespecial os_bytecodeopgave/Rekening/&lt;init&gt;(I)V //voert de constructor van een nieuw Rekening object uit met mijnRekening.getNummer() als Parameter.</w:t>
+      </w:r>
+    </w:p>
+    <w:p>
+      <w:pPr>
+        <w:pBdr>
+          <w:top w:val="single" w:sz="4" w:space="1" w:color="auto"/>
+          <w:left w:val="single" w:sz="4" w:space="4" w:color="auto"/>
+          <w:bottom w:val="single" w:sz="4" w:space="1" w:color="auto"/>
+          <w:right w:val="single" w:sz="4" w:space="4" w:color="auto"/>
+        </w:pBdr>
+      </w:pPr>
+      <w:r>
+        <w:t>astore_1 //Slaat het Rekening object op in een lokale variabele.</w:t>
+      </w:r>
+    </w:p>
+    <w:p>
+      <w:pPr>
+        <w:pBdr>
+          <w:top w:val="single" w:sz="4" w:space="1" w:color="auto"/>
+          <w:left w:val="single" w:sz="4" w:space="4" w:color="auto"/>
+          <w:bottom w:val="single" w:sz="4" w:space="1" w:color="auto"/>
+          <w:right w:val="single" w:sz="4" w:space="4" w:color="auto"/>
+        </w:pBdr>
+      </w:pPr>
+      <w:r>
+        <w:t>aload_1 //Zet het rekening object op de Stack</w:t>
+      </w:r>
+    </w:p>
+    <w:p>
+      <w:pPr>
+        <w:pBdr>
+          <w:top w:val="single" w:sz="4" w:space="1" w:color="auto"/>
+          <w:left w:val="single" w:sz="4" w:space="4" w:color="auto"/>
+          <w:bottom w:val="single" w:sz="4" w:space="1" w:color="auto"/>
+          <w:right w:val="single" w:sz="4" w:space="4" w:color="auto"/>
+        </w:pBdr>
+      </w:pPr>
+      <w:r>
+        <w:t>aload_0 //Zet this op de Stack</w:t>
+      </w:r>
+      <w:r>
+        <w:tab/>
+      </w:r>
+    </w:p>
+    <w:p>
+      <w:pPr>
+        <w:pBdr>
+          <w:top w:val="single" w:sz="4" w:space="1" w:color="auto"/>
+          <w:left w:val="single" w:sz="4" w:space="4" w:color="auto"/>
+          <w:bottom w:val="single" w:sz="4" w:space="1" w:color="auto"/>
+          <w:right w:val="single" w:sz="4" w:space="4" w:color="auto"/>
+        </w:pBdr>
+      </w:pPr>
+      <w:r>
+        <w:t>getfield os_bytecodeopgave/Klant/mijnRekening Los_bytecodeopgave/Rekening; //haalt het veld mijnRekening op van het type Rekening</w:t>
+      </w:r>
+    </w:p>
+    <w:p>
+      <w:pPr>
+        <w:pBdr>
+          <w:top w:val="single" w:sz="4" w:space="1" w:color="auto"/>
+          <w:left w:val="single" w:sz="4" w:space="4" w:color="auto"/>
+          <w:bottom w:val="single" w:sz="4" w:space="1" w:color="auto"/>
+          <w:right w:val="single" w:sz="4" w:space="4" w:color="auto"/>
+        </w:pBdr>
+      </w:pPr>
+      <w:r>
+        <w:t>invokevirtual os_bytecodeopgave/Rekening/getSaldo()I // voert mijnRekening.getSaldo uit()</w:t>
+      </w:r>
+    </w:p>
+    <w:p>
+      <w:pPr>
+        <w:pBdr>
+          <w:top w:val="single" w:sz="4" w:space="1" w:color="auto"/>
+          <w:left w:val="single" w:sz="4" w:space="4" w:color="auto"/>
+          <w:bottom w:val="single" w:sz="4" w:space="1" w:color="auto"/>
+          <w:right w:val="single" w:sz="4" w:space="4" w:color="auto"/>
+        </w:pBdr>
+      </w:pPr>
+      <w:r>
+        <w:t>invokevirtual os_bytecodeopgave/Rekening/changeSaldo(I)V //veranderd de waarde van de nieuwe rekening naar mijnRekening.getSaldo()</w:t>
+      </w:r>
+    </w:p>
+    <w:p>
+      <w:pPr>
+        <w:pBdr>
+          <w:top w:val="single" w:sz="4" w:space="1" w:color="auto"/>
+          <w:left w:val="single" w:sz="4" w:space="4" w:color="auto"/>
+          <w:bottom w:val="single" w:sz="4" w:space="1" w:color="auto"/>
+          <w:right w:val="single" w:sz="4" w:space="4" w:color="auto"/>
+        </w:pBdr>
+      </w:pPr>
+      <w:r>
+        <w:t>aload_1 //zet de nieuwe rekening bovenaan de stack</w:t>
+      </w:r>
+    </w:p>
+    <w:p>
+      <w:pPr>
+        <w:pBdr>
+          <w:top w:val="single" w:sz="4" w:space="1" w:color="auto"/>
+          <w:left w:val="single" w:sz="4" w:space="4" w:color="auto"/>
+          <w:bottom w:val="single" w:sz="4" w:space="1" w:color="auto"/>
+          <w:right w:val="single" w:sz="4" w:space="4" w:color="auto"/>
+        </w:pBdr>
+      </w:pPr>
+      <w:r>
+        <w:t>areturn //returned de nieuwe rekening</w:t>
+      </w:r>
+    </w:p>
+    <w:p>
+      <w:pPr>
+        <w:pBdr>
+          <w:top w:val="single" w:sz="4" w:space="1" w:color="auto"/>
+          <w:left w:val="single" w:sz="4" w:space="4" w:color="auto"/>
+          <w:bottom w:val="single" w:sz="4" w:space="1" w:color="auto"/>
+          <w:right w:val="single" w:sz="4" w:space="4" w:color="auto"/>
+        </w:pBdr>
+      </w:pPr>
+    </w:p>
+    <w:p>
+      <w:pPr>
+        <w:pBdr>
+          <w:top w:val="single" w:sz="4" w:space="1" w:color="auto"/>
+          <w:left w:val="single" w:sz="4" w:space="4" w:color="auto"/>
+          <w:bottom w:val="single" w:sz="4" w:space="1" w:color="auto"/>
+          <w:right w:val="single" w:sz="4" w:space="4" w:color="auto"/>
+        </w:pBdr>
+      </w:pPr>
+      <w:r>
+        <w:t>public Rekening getRekening() {</w:t>
+      </w:r>
+    </w:p>
+    <w:p>
+      <w:pPr>
+        <w:pBdr>
+          <w:top w:val="single" w:sz="4" w:space="1" w:color="auto"/>
+          <w:left w:val="single" w:sz="4" w:space="4" w:color="auto"/>
+          <w:bottom w:val="single" w:sz="4" w:space="1" w:color="auto"/>
+          <w:right w:val="single" w:sz="4" w:space="4" w:color="auto"/>
+        </w:pBdr>
+      </w:pPr>
+      <w:r>
+        <w:tab/>
+        <w:t>Rekening rek = new Rekening(mijnRekening.getNummer);</w:t>
+      </w:r>
+    </w:p>
+    <w:p>
+      <w:pPr>
+        <w:pBdr>
+          <w:top w:val="single" w:sz="4" w:space="1" w:color="auto"/>
+          <w:left w:val="single" w:sz="4" w:space="4" w:color="auto"/>
+          <w:bottom w:val="single" w:sz="4" w:space="1" w:color="auto"/>
+          <w:right w:val="single" w:sz="4" w:space="4" w:color="auto"/>
+        </w:pBdr>
+      </w:pPr>
+      <w:r>
+        <w:tab/>
+        <w:t>rek.changeSaldo(mijnRekening.getSaldo();</w:t>
+      </w:r>
+    </w:p>
+    <w:p>
+      <w:pPr>
+        <w:pBdr>
+          <w:top w:val="single" w:sz="4" w:space="1" w:color="auto"/>
+          <w:left w:val="single" w:sz="4" w:space="4" w:color="auto"/>
+          <w:bottom w:val="single" w:sz="4" w:space="1" w:color="auto"/>
+          <w:right w:val="single" w:sz="4" w:space="4" w:color="auto"/>
+        </w:pBdr>
+      </w:pPr>
+      <w:r>
+        <w:tab/>
+        <w:t>return rek;</w:t>
+      </w:r>
+    </w:p>
+    <w:p>
+      <w:pPr>
+        <w:pBdr>
+          <w:top w:val="single" w:sz="4" w:space="1" w:color="auto"/>
+          <w:left w:val="single" w:sz="4" w:space="4" w:color="auto"/>
+          <w:bottom w:val="single" w:sz="4" w:space="1" w:color="auto"/>
+          <w:right w:val="single" w:sz="4" w:space="4" w:color="auto"/>
+        </w:pBdr>
+      </w:pPr>
+      <w:r>
+        <w:t>}</w:t>
+      </w:r>
+    </w:p>
+    <w:p>
+      <w:pPr>
+        <w:pBdr>
+          <w:top w:val="single" w:sz="4" w:space="1" w:color="auto"/>
+          <w:left w:val="single" w:sz="4" w:space="4" w:color="auto"/>
+          <w:bottom w:val="single" w:sz="4" w:space="1" w:color="auto"/>
+          <w:right w:val="single" w:sz="4" w:space="4" w:color="auto"/>
+        </w:pBdr>
+      </w:pPr>
+    </w:p>
+    <w:p>
+      <w:pPr>
+        <w:spacing w:after="200"/>
+        <w:rPr>
+          <w:b/>
+        </w:rPr>
+      </w:pPr>
+      <w:r>
+        <w:rPr>
+          <w:b/>
+        </w:rPr>
+        <w:br w:type="page"/>
+      </w:r>
+    </w:p>
+    <w:p>
+      <w:pPr>
+        <w:pBdr>
+          <w:top w:val="single" w:sz="4" w:space="1" w:color="auto"/>
+          <w:left w:val="single" w:sz="4" w:space="4" w:color="auto"/>
+          <w:bottom w:val="single" w:sz="4" w:space="1" w:color="auto"/>
+          <w:right w:val="single" w:sz="4" w:space="4" w:color="auto"/>
+        </w:pBdr>
+        <w:rPr>
+          <w:b/>
+        </w:rPr>
+      </w:pPr>
+      <w:r>
+        <w:rPr>
+          <w:b/>
+        </w:rPr>
+        <w:lastRenderedPageBreak/>
+        <w:t>verlaagSaldo</w:t>
+      </w:r>
+    </w:p>
+    <w:p>
+      <w:pPr>
+        <w:pBdr>
+          <w:top w:val="single" w:sz="4" w:space="1" w:color="auto"/>
+          <w:left w:val="single" w:sz="4" w:space="4" w:color="auto"/>
+          <w:bottom w:val="single" w:sz="4" w:space="1" w:color="auto"/>
+          <w:right w:val="single" w:sz="4" w:space="4" w:color="auto"/>
+        </w:pBdr>
+      </w:pPr>
+      <w:r>
+        <w:t>aload_0 //Zet this op de stack</w:t>
+      </w:r>
+    </w:p>
+    <w:p>
+      <w:pPr>
+        <w:pBdr>
+          <w:top w:val="single" w:sz="4" w:space="1" w:color="auto"/>
+          <w:left w:val="single" w:sz="4" w:space="4" w:color="auto"/>
+          <w:bottom w:val="single" w:sz="4" w:space="1" w:color="auto"/>
+          <w:right w:val="single" w:sz="4" w:space="4" w:color="auto"/>
+        </w:pBdr>
+      </w:pPr>
+      <w:r>
+        <w:t>getfield os_bytecodeopgave/Klant/mijnRekening Los_bytecodeopgave/Rekening; //haalt het veld mijnRekening op van het type Rekening</w:t>
+      </w:r>
+    </w:p>
+    <w:p>
+      <w:pPr>
+        <w:pBdr>
+          <w:top w:val="single" w:sz="4" w:space="1" w:color="auto"/>
+          <w:left w:val="single" w:sz="4" w:space="4" w:color="auto"/>
+          <w:bottom w:val="single" w:sz="4" w:space="1" w:color="auto"/>
+          <w:right w:val="single" w:sz="4" w:space="4" w:color="auto"/>
+        </w:pBdr>
+      </w:pPr>
+      <w:r>
+        <w:t>iload_1 //Haalt de eerste parameter van het type Int op.</w:t>
+      </w:r>
+    </w:p>
+    <w:p>
+      <w:pPr>
+        <w:pBdr>
+          <w:top w:val="single" w:sz="4" w:space="1" w:color="auto"/>
+          <w:left w:val="single" w:sz="4" w:space="4" w:color="auto"/>
+          <w:bottom w:val="single" w:sz="4" w:space="1" w:color="auto"/>
+          <w:right w:val="single" w:sz="4" w:space="4" w:color="auto"/>
+        </w:pBdr>
+      </w:pPr>
+      <w:r>
+        <w:t>invokestatic java/lang/Math/abs(I)I //Voert de statische methode java.lang.Math.abs() uit met de eerste parameter als parameter.</w:t>
+      </w:r>
+    </w:p>
+    <w:p>
+      <w:pPr>
+        <w:pBdr>
+          <w:top w:val="single" w:sz="4" w:space="1" w:color="auto"/>
+          <w:left w:val="single" w:sz="4" w:space="4" w:color="auto"/>
+          <w:bottom w:val="single" w:sz="4" w:space="1" w:color="auto"/>
+          <w:right w:val="single" w:sz="4" w:space="4" w:color="auto"/>
+        </w:pBdr>
+      </w:pPr>
+      <w:r>
+        <w:t>ineg //Maakt de Int een negatief getal</w:t>
+      </w:r>
+    </w:p>
+    <w:p>
+      <w:pPr>
+        <w:pBdr>
+          <w:top w:val="single" w:sz="4" w:space="1" w:color="auto"/>
+          <w:left w:val="single" w:sz="4" w:space="4" w:color="auto"/>
+          <w:bottom w:val="single" w:sz="4" w:space="1" w:color="auto"/>
+          <w:right w:val="single" w:sz="4" w:space="4" w:color="auto"/>
+        </w:pBdr>
+      </w:pPr>
+      <w:r>
+        <w:t>invokevirtual os_bytecodeopgave/Rekening/changeSaldo(I)V //voert de functie changeSaldo() uit met als parameter het resultaat van de 2 vorige berekeningen.</w:t>
+      </w:r>
+    </w:p>
+    <w:p>
+      <w:pPr>
+        <w:pBdr>
+          <w:top w:val="single" w:sz="4" w:space="1" w:color="auto"/>
+          <w:left w:val="single" w:sz="4" w:space="4" w:color="auto"/>
+          <w:bottom w:val="single" w:sz="4" w:space="1" w:color="auto"/>
+          <w:right w:val="single" w:sz="4" w:space="4" w:color="auto"/>
+        </w:pBdr>
+      </w:pPr>
+      <w:r>
+        <w:t>return //Return de methode.</w:t>
+      </w:r>
+    </w:p>
+    <w:p>
+      <w:pPr>
+        <w:pBdr>
+          <w:top w:val="single" w:sz="4" w:space="1" w:color="auto"/>
+          <w:left w:val="single" w:sz="4" w:space="4" w:color="auto"/>
+          <w:bottom w:val="single" w:sz="4" w:space="1" w:color="auto"/>
+          <w:right w:val="single" w:sz="4" w:space="4" w:color="auto"/>
+        </w:pBdr>
+      </w:pPr>
+    </w:p>
+    <w:p>
+      <w:pPr>
+        <w:pBdr>
+          <w:top w:val="single" w:sz="4" w:space="1" w:color="auto"/>
+          <w:left w:val="single" w:sz="4" w:space="4" w:color="auto"/>
+          <w:bottom w:val="single" w:sz="4" w:space="1" w:color="auto"/>
+          <w:right w:val="single" w:sz="4" w:space="4" w:color="auto"/>
+        </w:pBdr>
+      </w:pPr>
+      <w:r>
+        <w:t>public void verlaagSaldo(i</w:t>
+      </w:r>
+      <w:r>
+        <w:t xml:space="preserve">nt </w:t>
+      </w:r>
+      <w:r>
+        <w:t>bedrag</w:t>
+      </w:r>
+      <w:r>
+        <w:t>) {</w:t>
+      </w:r>
+    </w:p>
+    <w:p>
+      <w:pPr>
+        <w:pBdr>
+          <w:top w:val="single" w:sz="4" w:space="1" w:color="auto"/>
+          <w:left w:val="single" w:sz="4" w:space="4" w:color="auto"/>
+          <w:bottom w:val="single" w:sz="4" w:space="1" w:color="auto"/>
+          <w:right w:val="single" w:sz="4" w:space="4" w:color="auto"/>
+        </w:pBdr>
+      </w:pPr>
+      <w:r>
+        <w:tab/>
+        <w:t>mijnRekening.changeSaldo(-Math.</w:t>
+      </w:r>
+      <w:r>
+        <w:t>abs(bedrag</w:t>
+      </w:r>
+      <w:r>
+        <w:t>));</w:t>
+      </w:r>
+    </w:p>
+    <w:p>
+      <w:pPr>
+        <w:pBdr>
+          <w:top w:val="single" w:sz="4" w:space="1" w:color="auto"/>
+          <w:left w:val="single" w:sz="4" w:space="4" w:color="auto"/>
+          <w:bottom w:val="single" w:sz="4" w:space="1" w:color="auto"/>
+          <w:right w:val="single" w:sz="4" w:space="4" w:color="auto"/>
+        </w:pBdr>
+      </w:pPr>
+      <w:r>
+        <w:t>}</w:t>
+      </w:r>
     </w:p>
     <w:p>
       <w:pPr>
@@ -1141,68 +1956,148 @@
       <w:pPr>
         <w:rPr>
           <w:b/>
-          <w:sz w:val="28"/>
-          <w:szCs w:val="28"/>
-        </w:rPr>
-      </w:pPr>
-      <w:r>
+        </w:rPr>
+      </w:pPr>
+      <w:r>
+        <w:rPr>
+          <w:b/>
+        </w:rPr>
+        <w:t>100</w:t>
+      </w:r>
+    </w:p>
+    <w:p>
+      <w:r>
+        <w:t>wide</w:t>
+      </w:r>
+    </w:p>
+    <w:p>
+      <w:r>
+        <w:t>bipush 100</w:t>
+      </w:r>
+    </w:p>
+    <w:p/>
+    <w:p>
+      <w:pPr>
+        <w:rPr>
+          <w:b/>
+        </w:rPr>
+      </w:pPr>
+      <w:r>
+        <w:rPr>
+          <w:b/>
+        </w:rPr>
+        <w:t>1000</w:t>
+      </w:r>
+    </w:p>
+    <w:p>
+      <w:r>
+        <w:t>sipush</w:t>
+      </w:r>
+      <w:r>
+        <w:t xml:space="preserve"> 1000</w:t>
+      </w:r>
+    </w:p>
+    <w:p/>
+    <w:p>
+      <w:pPr>
         <w:rPr>
           <w:b/>
           <w:sz w:val="28"/>
           <w:szCs w:val="28"/>
         </w:rPr>
-        <w:t>Opdracht 3</w:t>
-      </w:r>
-    </w:p>
-    <w:p>
-      <w:r>
-        <w:t xml:space="preserve">In deze opdracht gaan we ervoor zorgen, dat klanten onbeperkt kunnen opnemen van hun rekening, zonder dat hun saldo verandert. Pas hiertoe methode </w:t>
-      </w:r>
-      <w:r>
-        <w:rPr>
-          <w:rFonts w:ascii="Courier New" w:hAnsi="Courier New" w:cs="Courier New"/>
-        </w:rPr>
-        <w:t>verlaagSaldo</w:t>
-      </w:r>
-      <w:r>
-        <w:t xml:space="preserve"> van de </w:t>
-      </w:r>
-      <w:r>
-        <w:rPr>
-          <w:rFonts w:ascii="Courier New" w:hAnsi="Courier New" w:cs="Courier New"/>
-        </w:rPr>
-        <w:t>Klant</w:t>
-      </w:r>
-      <w:r>
-        <w:t xml:space="preserve"> klasse aan</w:t>
-      </w:r>
-      <w:r>
-        <w:t>. Toon aan dat je applicatie werkt door hem te runnen.</w:t>
-      </w:r>
-    </w:p>
-    <w:p/>
-    <w:p>
-      <w:pPr>
+      </w:pPr>
+      <w:r>
         <w:rPr>
           <w:b/>
           <w:sz w:val="28"/>
           <w:szCs w:val="28"/>
         </w:rPr>
-      </w:pPr>
-      <w:r>
+        <w:t>Opdracht 3</w:t>
+      </w:r>
+    </w:p>
+    <w:p>
+      <w:r>
+        <w:t xml:space="preserve">In deze opdracht gaan we ervoor zorgen, dat klanten onbeperkt kunnen opnemen van hun rekening, zonder dat hun saldo verandert. Pas hiertoe methode </w:t>
+      </w:r>
+      <w:r>
+        <w:rPr>
+          <w:rFonts w:ascii="Courier New" w:hAnsi="Courier New" w:cs="Courier New"/>
+        </w:rPr>
+        <w:t>verlaagSaldo</w:t>
+      </w:r>
+      <w:r>
+        <w:t xml:space="preserve"> van de </w:t>
+      </w:r>
+      <w:r>
+        <w:rPr>
+          <w:rFonts w:ascii="Courier New" w:hAnsi="Courier New" w:cs="Courier New"/>
+        </w:rPr>
+        <w:t>Klant</w:t>
+      </w:r>
+      <w:r>
+        <w:t xml:space="preserve"> klasse aan</w:t>
+      </w:r>
+      <w:r>
+        <w:t>. Toon aan dat je applicatie werkt door hem te runnen.</w:t>
+      </w:r>
+    </w:p>
+    <w:p/>
+    <w:p>
+      <w:r>
+        <w:t>aload_0</w:t>
+      </w:r>
+    </w:p>
+    <w:p>
+      <w:r>
+        <w:t>getfield os_bytecodeopgave/Klant/mijnRekening Los_bytecodeopgave/Rekening;</w:t>
+      </w:r>
+    </w:p>
+    <w:p>
+      <w:r>
+        <w:t>iload_1</w:t>
+      </w:r>
+    </w:p>
+    <w:p>
+      <w:r>
+        <w:t>invokestatic java/lang/Math/abs(I)I</w:t>
+      </w:r>
+    </w:p>
+    <w:p>
+      <w:r>
+        <w:t>ineg</w:t>
+      </w:r>
+    </w:p>
+    <w:p>
+      <w:r>
+        <w:t>return</w:t>
+      </w:r>
+    </w:p>
+    <w:p>
+      <w:bookmarkStart w:id="0" w:name="_GoBack"/>
+      <w:bookmarkEnd w:id="0"/>
+    </w:p>
+    <w:p>
+      <w:pPr>
         <w:rPr>
           <w:b/>
           <w:sz w:val="28"/>
           <w:szCs w:val="28"/>
         </w:rPr>
-        <w:t>O</w:t>
-      </w:r>
+      </w:pPr>
       <w:r>
         <w:rPr>
           <w:b/>
           <w:sz w:val="28"/>
           <w:szCs w:val="28"/>
         </w:rPr>
+        <w:t>O</w:t>
+      </w:r>
+      <w:r>
+        <w:rPr>
+          <w:b/>
+          <w:sz w:val="28"/>
+          <w:szCs w:val="28"/>
+        </w:rPr>
         <w:t>pdracht 4</w:t>
       </w:r>
     </w:p>
@@ -1255,8 +2150,69 @@
         <w:t>. Deze integer waarde moet eerst op de stack gepusht worden.</w:t>
       </w:r>
     </w:p>
+    <w:p/>
+    <w:p>
+      <w:r>
+        <w:t>aload_0</w:t>
+      </w:r>
+    </w:p>
+    <w:p>
+      <w:r>
+        <w:t>getfield os_bytecodeopgave/Klant/mijnRekening Los_bytecodeopgave/Rekening;</w:t>
+      </w:r>
+    </w:p>
+    <w:p>
+      <w:r>
+        <w:t>invokevirtual os_bytecodeopgave/Rekening/getNummer()I</w:t>
+      </w:r>
+    </w:p>
+    <w:p>
+      <w:r>
+        <w:t>iconst_4</w:t>
+      </w:r>
+    </w:p>
+    <w:p>
+      <w:r>
+        <w:t>if_icmpeq 12</w:t>
+      </w:r>
+    </w:p>
+    <w:p>
+      <w:r>
+        <w:t>aload_0</w:t>
+      </w:r>
+    </w:p>
+    <w:p>
+      <w:r>
+        <w:t>getfield os_bytecodeopgave/Klant/mijnRekening Los_bytecodeopgave/Rekening;</w:t>
+      </w:r>
+    </w:p>
+    <w:p>
+      <w:r>
+        <w:t>iload_1</w:t>
+      </w:r>
+    </w:p>
+    <w:p>
+      <w:r>
+        <w:t>invokestatic java/lang/Math/abs(I)I</w:t>
+      </w:r>
+    </w:p>
+    <w:p>
+      <w:r>
+        <w:t>ineg</w:t>
+      </w:r>
+    </w:p>
+    <w:p>
+      <w:r>
+        <w:t>invokevirtual os_bytecodeopgave/Rekening/changeSaldo(I)V</w:t>
+      </w:r>
+    </w:p>
+    <w:p>
+      <w:r>
+        <w:t>return</w:t>
+      </w:r>
+    </w:p>
     <w:sectPr>
-      <w:footerReference w:type="default" r:id="rId16"/>
+      <w:footerReference w:type="default" r:id="rId15"/>
       <w:pgSz w:w="11906" w:h="16838"/>
       <w:pgMar w:top="567" w:right="1417" w:bottom="1134" w:left="1417" w:header="708" w:footer="708" w:gutter="0"/>
       <w:cols w:space="708"/>
@@ -1267,7 +2223,7 @@
 </file>
 
 <file path=word/endnotes.xml><?xml version="1.0" encoding="utf-8"?>
-<w:endnotes xmlns:wpc="http://schemas.microsoft.com/office/word/2010/wordprocessingCanvas" xmlns:mo="http://schemas.microsoft.com/office/mac/office/2008/main" xmlns:mc="http://schemas.openxmlformats.org/markup-compatibility/2006" xmlns:mv="urn:schemas-microsoft-com:mac:vml" xmlns:o="urn:schemas-microsoft-com:office:office" xmlns:r="http://schemas.openxmlformats.org/officeDocument/2006/relationships" xmlns:m="http://schemas.openxmlformats.org/officeDocument/2006/math" xmlns:v="urn:schemas-microsoft-com:vml" xmlns:wp14="http://schemas.microsoft.com/office/word/2010/wordprocessingDrawing" xmlns:wp="http://schemas.openxmlformats.org/drawingml/2006/wordprocessingDrawing" xmlns:w10="urn:schemas-microsoft-com:office:word" xmlns:w="http://schemas.openxmlformats.org/wordprocessingml/2006/main" xmlns:w14="http://schemas.microsoft.com/office/word/2010/wordml" xmlns:wpg="http://schemas.microsoft.com/office/word/2010/wordprocessingGroup" xmlns:wpi="http://schemas.microsoft.com/office/word/2010/wordprocessingInk" xmlns:wne="http://schemas.microsoft.com/office/word/2006/wordml" xmlns:wps="http://schemas.microsoft.com/office/word/2010/wordprocessingShape" mc:Ignorable="w14 wp14">
+<w:endnotes xmlns:wpc="http://schemas.microsoft.com/office/word/2010/wordprocessingCanvas" xmlns:cx="http://schemas.microsoft.com/office/drawing/2014/chartex" xmlns:cx1="http://schemas.microsoft.com/office/drawing/2015/9/8/chartex" xmlns:mc="http://schemas.openxmlformats.org/markup-compatibility/2006" xmlns:o="urn:schemas-microsoft-com:office:office" xmlns:r="http://schemas.openxmlformats.org/officeDocument/2006/relationships" xmlns:m="http://schemas.openxmlformats.org/officeDocument/2006/math" xmlns:v="urn:schemas-microsoft-com:vml" xmlns:wp14="http://schemas.microsoft.com/office/word/2010/wordprocessingDrawing" xmlns:wp="http://schemas.openxmlformats.org/drawingml/2006/wordprocessingDrawing" xmlns:w10="urn:schemas-microsoft-com:office:word" xmlns:w="http://schemas.openxmlformats.org/wordprocessingml/2006/main" xmlns:w14="http://schemas.microsoft.com/office/word/2010/wordml" xmlns:w15="http://schemas.microsoft.com/office/word/2012/wordml" xmlns:w16se="http://schemas.microsoft.com/office/word/2015/wordml/symex" xmlns:wpg="http://schemas.microsoft.com/office/word/2010/wordprocessingGroup" xmlns:wpi="http://schemas.microsoft.com/office/word/2010/wordprocessingInk" xmlns:wne="http://schemas.microsoft.com/office/word/2006/wordml" xmlns:wps="http://schemas.microsoft.com/office/word/2010/wordprocessingShape" mc:Ignorable="w14 w15 w16se wp14">
   <w:endnote w:type="separator" w:id="-1">
     <w:p>
       <w:pPr>
@@ -1292,10 +2248,10 @@
 </file>
 
 <file path=word/footer1.xml><?xml version="1.0" encoding="utf-8"?>
-<w:ftr xmlns:wpc="http://schemas.microsoft.com/office/word/2010/wordprocessingCanvas" xmlns:mo="http://schemas.microsoft.com/office/mac/office/2008/main" xmlns:mc="http://schemas.openxmlformats.org/markup-compatibility/2006" xmlns:mv="urn:schemas-microsoft-com:mac:vml" xmlns:o="urn:schemas-microsoft-com:office:office" xmlns:r="http://schemas.openxmlformats.org/officeDocument/2006/relationships" xmlns:m="http://schemas.openxmlformats.org/officeDocument/2006/math" xmlns:v="urn:schemas-microsoft-com:vml" xmlns:wp14="http://schemas.microsoft.com/office/word/2010/wordprocessingDrawing" xmlns:wp="http://schemas.openxmlformats.org/drawingml/2006/wordprocessingDrawing" xmlns:w10="urn:schemas-microsoft-com:office:word" xmlns:w="http://schemas.openxmlformats.org/wordprocessingml/2006/main" xmlns:w14="http://schemas.microsoft.com/office/word/2010/wordml" xmlns:wpg="http://schemas.microsoft.com/office/word/2010/wordprocessingGroup" xmlns:wpi="http://schemas.microsoft.com/office/word/2010/wordprocessingInk" xmlns:wne="http://schemas.microsoft.com/office/word/2006/wordml" xmlns:wps="http://schemas.microsoft.com/office/word/2010/wordprocessingShape" mc:Ignorable="w14 wp14">
+<w:ftr xmlns:wpc="http://schemas.microsoft.com/office/word/2010/wordprocessingCanvas" xmlns:cx="http://schemas.microsoft.com/office/drawing/2014/chartex" xmlns:cx1="http://schemas.microsoft.com/office/drawing/2015/9/8/chartex" xmlns:mc="http://schemas.openxmlformats.org/markup-compatibility/2006" xmlns:o="urn:schemas-microsoft-com:office:office" xmlns:r="http://schemas.openxmlformats.org/officeDocument/2006/relationships" xmlns:m="http://schemas.openxmlformats.org/officeDocument/2006/math" xmlns:v="urn:schemas-microsoft-com:vml" xmlns:wp14="http://schemas.microsoft.com/office/word/2010/wordprocessingDrawing" xmlns:wp="http://schemas.openxmlformats.org/drawingml/2006/wordprocessingDrawing" xmlns:w10="urn:schemas-microsoft-com:office:word" xmlns:w="http://schemas.openxmlformats.org/wordprocessingml/2006/main" xmlns:w14="http://schemas.microsoft.com/office/word/2010/wordml" xmlns:w15="http://schemas.microsoft.com/office/word/2012/wordml" xmlns:w16se="http://schemas.microsoft.com/office/word/2015/wordml/symex" xmlns:wpg="http://schemas.microsoft.com/office/word/2010/wordprocessingGroup" xmlns:wpi="http://schemas.microsoft.com/office/word/2010/wordprocessingInk" xmlns:wne="http://schemas.microsoft.com/office/word/2006/wordml" xmlns:wps="http://schemas.microsoft.com/office/word/2010/wordprocessingShape" mc:Ignorable="w14 w15 w16se wp14">
   <w:p>
     <w:pPr>
-      <w:pStyle w:val="Footer"/>
+      <w:pStyle w:val="Voettekst"/>
       <w:jc w:val="center"/>
     </w:pPr>
     <w:r>
@@ -1314,7 +2270,7 @@
       <w:rPr>
         <w:noProof/>
       </w:rPr>
-      <w:t>4</w:t>
+      <w:t>6</w:t>
     </w:r>
     <w:r>
       <w:fldChar w:fldCharType="end"/>
@@ -1327,7 +2283,7 @@
         <w:rPr>
           <w:noProof/>
         </w:rPr>
-        <w:t>5</w:t>
+        <w:t>6</w:t>
       </w:r>
     </w:fldSimple>
   </w:p>
@@ -1335,7 +2291,7 @@
 </file>
 
 <file path=word/footnotes.xml><?xml version="1.0" encoding="utf-8"?>
-<w:footnotes xmlns:wpc="http://schemas.microsoft.com/office/word/2010/wordprocessingCanvas" xmlns:mo="http://schemas.microsoft.com/office/mac/office/2008/main" xmlns:mc="http://schemas.openxmlformats.org/markup-compatibility/2006" xmlns:mv="urn:schemas-microsoft-com:mac:vml" xmlns:o="urn:schemas-microsoft-com:office:office" xmlns:r="http://schemas.openxmlformats.org/officeDocument/2006/relationships" xmlns:m="http://schemas.openxmlformats.org/officeDocument/2006/math" xmlns:v="urn:schemas-microsoft-com:vml" xmlns:wp14="http://schemas.microsoft.com/office/word/2010/wordprocessingDrawing" xmlns:wp="http://schemas.openxmlformats.org/drawingml/2006/wordprocessingDrawing" xmlns:w10="urn:schemas-microsoft-com:office:word" xmlns:w="http://schemas.openxmlformats.org/wordprocessingml/2006/main" xmlns:w14="http://schemas.microsoft.com/office/word/2010/wordml" xmlns:wpg="http://schemas.microsoft.com/office/word/2010/wordprocessingGroup" xmlns:wpi="http://schemas.microsoft.com/office/word/2010/wordprocessingInk" xmlns:wne="http://schemas.microsoft.com/office/word/2006/wordml" xmlns:wps="http://schemas.microsoft.com/office/word/2010/wordprocessingShape" mc:Ignorable="w14 wp14">
+<w:footnotes xmlns:wpc="http://schemas.microsoft.com/office/word/2010/wordprocessingCanvas" xmlns:cx="http://schemas.microsoft.com/office/drawing/2014/chartex" xmlns:cx1="http://schemas.microsoft.com/office/drawing/2015/9/8/chartex" xmlns:mc="http://schemas.openxmlformats.org/markup-compatibility/2006" xmlns:o="urn:schemas-microsoft-com:office:office" xmlns:r="http://schemas.openxmlformats.org/officeDocument/2006/relationships" xmlns:m="http://schemas.openxmlformats.org/officeDocument/2006/math" xmlns:v="urn:schemas-microsoft-com:vml" xmlns:wp14="http://schemas.microsoft.com/office/word/2010/wordprocessingDrawing" xmlns:wp="http://schemas.openxmlformats.org/drawingml/2006/wordprocessingDrawing" xmlns:w10="urn:schemas-microsoft-com:office:word" xmlns:w="http://schemas.openxmlformats.org/wordprocessingml/2006/main" xmlns:w14="http://schemas.microsoft.com/office/word/2010/wordml" xmlns:w15="http://schemas.microsoft.com/office/word/2012/wordml" xmlns:w16se="http://schemas.microsoft.com/office/word/2015/wordml/symex" xmlns:wpg="http://schemas.microsoft.com/office/word/2010/wordprocessingGroup" xmlns:wpi="http://schemas.microsoft.com/office/word/2010/wordprocessingInk" xmlns:wne="http://schemas.microsoft.com/office/word/2006/wordml" xmlns:wps="http://schemas.microsoft.com/office/word/2010/wordprocessingShape" mc:Ignorable="w14 w15 w16se wp14">
   <w:footnote w:type="separator" w:id="-1">
     <w:p>
       <w:pPr>
@@ -1360,8 +2316,8 @@
 </file>
 
 <file path=word/numbering.xml><?xml version="1.0" encoding="utf-8"?>
-<w:numbering xmlns:wpc="http://schemas.microsoft.com/office/word/2010/wordprocessingCanvas" xmlns:mo="http://schemas.microsoft.com/office/mac/office/2008/main" xmlns:mc="http://schemas.openxmlformats.org/markup-compatibility/2006" xmlns:mv="urn:schemas-microsoft-com:mac:vml" xmlns:o="urn:schemas-microsoft-com:office:office" xmlns:r="http://schemas.openxmlformats.org/officeDocument/2006/relationships" xmlns:m="http://schemas.openxmlformats.org/officeDocument/2006/math" xmlns:v="urn:schemas-microsoft-com:vml" xmlns:wp14="http://schemas.microsoft.com/office/word/2010/wordprocessingDrawing" xmlns:wp="http://schemas.openxmlformats.org/drawingml/2006/wordprocessingDrawing" xmlns:w10="urn:schemas-microsoft-com:office:word" xmlns:w="http://schemas.openxmlformats.org/wordprocessingml/2006/main" xmlns:w14="http://schemas.microsoft.com/office/word/2010/wordml" xmlns:wpg="http://schemas.microsoft.com/office/word/2010/wordprocessingGroup" xmlns:wpi="http://schemas.microsoft.com/office/word/2010/wordprocessingInk" xmlns:wne="http://schemas.microsoft.com/office/word/2006/wordml" xmlns:wps="http://schemas.microsoft.com/office/word/2010/wordprocessingShape" mc:Ignorable="w14 wp14">
-  <w:abstractNum w:abstractNumId="0">
+<w:numbering xmlns:wpc="http://schemas.microsoft.com/office/word/2010/wordprocessingCanvas" xmlns:cx="http://schemas.microsoft.com/office/drawing/2014/chartex" xmlns:cx1="http://schemas.microsoft.com/office/drawing/2015/9/8/chartex" xmlns:mc="http://schemas.openxmlformats.org/markup-compatibility/2006" xmlns:o="urn:schemas-microsoft-com:office:office" xmlns:r="http://schemas.openxmlformats.org/officeDocument/2006/relationships" xmlns:m="http://schemas.openxmlformats.org/officeDocument/2006/math" xmlns:v="urn:schemas-microsoft-com:vml" xmlns:wp14="http://schemas.microsoft.com/office/word/2010/wordprocessingDrawing" xmlns:wp="http://schemas.openxmlformats.org/drawingml/2006/wordprocessingDrawing" xmlns:w10="urn:schemas-microsoft-com:office:word" xmlns:w="http://schemas.openxmlformats.org/wordprocessingml/2006/main" xmlns:w14="http://schemas.microsoft.com/office/word/2010/wordml" xmlns:w15="http://schemas.microsoft.com/office/word/2012/wordml" xmlns:w16se="http://schemas.microsoft.com/office/word/2015/wordml/symex" xmlns:wpg="http://schemas.microsoft.com/office/word/2010/wordprocessingGroup" xmlns:wpi="http://schemas.microsoft.com/office/word/2010/wordprocessingInk" xmlns:wne="http://schemas.microsoft.com/office/word/2006/wordml" xmlns:wps="http://schemas.microsoft.com/office/word/2010/wordprocessingShape" mc:Ignorable="w14 w15 w16se wp14">
+  <w:abstractNum w:abstractNumId="0" w15:restartNumberingAfterBreak="0">
     <w:nsid w:val="171C40FA"/>
     <w:multiLevelType w:val="hybridMultilevel"/>
     <w:tmpl w:val="3CA4D37A"/>
@@ -1474,7 +2430,7 @@
       </w:rPr>
     </w:lvl>
   </w:abstractNum>
-  <w:abstractNum w:abstractNumId="1">
+  <w:abstractNum w:abstractNumId="1" w15:restartNumberingAfterBreak="0">
     <w:nsid w:val="1DF572ED"/>
     <w:multiLevelType w:val="hybridMultilevel"/>
     <w:tmpl w:val="5758445C"/>
@@ -1560,7 +2516,7 @@
       </w:pPr>
     </w:lvl>
   </w:abstractNum>
-  <w:abstractNum w:abstractNumId="2">
+  <w:abstractNum w:abstractNumId="2" w15:restartNumberingAfterBreak="0">
     <w:nsid w:val="24410EC2"/>
     <w:multiLevelType w:val="hybridMultilevel"/>
     <w:tmpl w:val="9C723C22"/>
@@ -1673,7 +2629,7 @@
       </w:rPr>
     </w:lvl>
   </w:abstractNum>
-  <w:abstractNum w:abstractNumId="3">
+  <w:abstractNum w:abstractNumId="3" w15:restartNumberingAfterBreak="0">
     <w:nsid w:val="2C805389"/>
     <w:multiLevelType w:val="hybridMultilevel"/>
     <w:tmpl w:val="0000650C"/>
@@ -1786,7 +2742,7 @@
       </w:rPr>
     </w:lvl>
   </w:abstractNum>
-  <w:abstractNum w:abstractNumId="4">
+  <w:abstractNum w:abstractNumId="4" w15:restartNumberingAfterBreak="0">
     <w:nsid w:val="3AE51E68"/>
     <w:multiLevelType w:val="hybridMultilevel"/>
     <w:tmpl w:val="4544D6A8"/>
@@ -1899,7 +2855,7 @@
       </w:rPr>
     </w:lvl>
   </w:abstractNum>
-  <w:abstractNum w:abstractNumId="5">
+  <w:abstractNum w:abstractNumId="5" w15:restartNumberingAfterBreak="0">
     <w:nsid w:val="3EDA737C"/>
     <w:multiLevelType w:val="hybridMultilevel"/>
     <w:tmpl w:val="685623E0"/>
@@ -2012,7 +2968,7 @@
       </w:rPr>
     </w:lvl>
   </w:abstractNum>
-  <w:abstractNum w:abstractNumId="6">
+  <w:abstractNum w:abstractNumId="6" w15:restartNumberingAfterBreak="0">
     <w:nsid w:val="442F09E8"/>
     <w:multiLevelType w:val="hybridMultilevel"/>
     <w:tmpl w:val="70E8E0AE"/>
@@ -2125,7 +3081,7 @@
       </w:rPr>
     </w:lvl>
   </w:abstractNum>
-  <w:abstractNum w:abstractNumId="7">
+  <w:abstractNum w:abstractNumId="7" w15:restartNumberingAfterBreak="0">
     <w:nsid w:val="492F5311"/>
     <w:multiLevelType w:val="hybridMultilevel"/>
     <w:tmpl w:val="D5E42340"/>
@@ -2238,7 +3194,7 @@
       </w:rPr>
     </w:lvl>
   </w:abstractNum>
-  <w:abstractNum w:abstractNumId="8">
+  <w:abstractNum w:abstractNumId="8" w15:restartNumberingAfterBreak="0">
     <w:nsid w:val="4E9C0FA4"/>
     <w:multiLevelType w:val="hybridMultilevel"/>
     <w:tmpl w:val="1054B8D2"/>
@@ -2351,7 +3307,7 @@
       </w:rPr>
     </w:lvl>
   </w:abstractNum>
-  <w:abstractNum w:abstractNumId="9">
+  <w:abstractNum w:abstractNumId="9" w15:restartNumberingAfterBreak="0">
     <w:nsid w:val="55B25339"/>
     <w:multiLevelType w:val="hybridMultilevel"/>
     <w:tmpl w:val="0364625E"/>
@@ -2437,7 +3393,7 @@
       </w:pPr>
     </w:lvl>
   </w:abstractNum>
-  <w:abstractNum w:abstractNumId="10">
+  <w:abstractNum w:abstractNumId="10" w15:restartNumberingAfterBreak="0">
     <w:nsid w:val="57244D98"/>
     <w:multiLevelType w:val="hybridMultilevel"/>
     <w:tmpl w:val="1E9EFA70"/>
@@ -2550,7 +3506,7 @@
       </w:rPr>
     </w:lvl>
   </w:abstractNum>
-  <w:abstractNum w:abstractNumId="11">
+  <w:abstractNum w:abstractNumId="11" w15:restartNumberingAfterBreak="0">
     <w:nsid w:val="5F5A4E1A"/>
     <w:multiLevelType w:val="hybridMultilevel"/>
     <w:tmpl w:val="047690AE"/>
@@ -2663,7 +3619,7 @@
       </w:rPr>
     </w:lvl>
   </w:abstractNum>
-  <w:abstractNum w:abstractNumId="12">
+  <w:abstractNum w:abstractNumId="12" w15:restartNumberingAfterBreak="0">
     <w:nsid w:val="697165DB"/>
     <w:multiLevelType w:val="hybridMultilevel"/>
     <w:tmpl w:val="8738F24A"/>
@@ -2776,7 +3732,7 @@
       </w:rPr>
     </w:lvl>
   </w:abstractNum>
-  <w:abstractNum w:abstractNumId="13">
+  <w:abstractNum w:abstractNumId="13" w15:restartNumberingAfterBreak="0">
     <w:nsid w:val="6CD16438"/>
     <w:multiLevelType w:val="hybridMultilevel"/>
     <w:tmpl w:val="27AEC274"/>
@@ -2889,7 +3845,7 @@
       </w:rPr>
     </w:lvl>
   </w:abstractNum>
-  <w:abstractNum w:abstractNumId="14">
+  <w:abstractNum w:abstractNumId="14" w15:restartNumberingAfterBreak="0">
     <w:nsid w:val="776C31E8"/>
     <w:multiLevelType w:val="hybridMultilevel"/>
     <w:tmpl w:val="A558AAF8"/>
@@ -3051,7 +4007,7 @@
 </file>
 
 <file path=word/styles.xml><?xml version="1.0" encoding="utf-8"?>
-<w:styles xmlns:mc="http://schemas.openxmlformats.org/markup-compatibility/2006" xmlns:r="http://schemas.openxmlformats.org/officeDocument/2006/relationships" xmlns:w="http://schemas.openxmlformats.org/wordprocessingml/2006/main" xmlns:w14="http://schemas.microsoft.com/office/word/2010/wordml" mc:Ignorable="w14">
+<w:styles xmlns:mc="http://schemas.openxmlformats.org/markup-compatibility/2006" xmlns:r="http://schemas.openxmlformats.org/officeDocument/2006/relationships" xmlns:w="http://schemas.openxmlformats.org/wordprocessingml/2006/main" xmlns:w14="http://schemas.microsoft.com/office/word/2010/wordml" xmlns:w15="http://schemas.microsoft.com/office/word/2012/wordml" xmlns:w16se="http://schemas.microsoft.com/office/word/2015/wordml/symex" mc:Ignorable="w14 w15 w16se">
   <w:docDefaults>
     <w:rPrDefault>
       <w:rPr>
@@ -3067,146 +4023,371 @@
       </w:pPr>
     </w:pPrDefault>
   </w:docDefaults>
-  <w:latentStyles w:defLockedState="0" w:defUIPriority="99" w:defSemiHidden="1" w:defUnhideWhenUsed="1" w:defQFormat="0" w:count="276">
-    <w:lsdException w:name="Normal" w:semiHidden="0" w:uiPriority="0" w:unhideWhenUsed="0" w:qFormat="1"/>
-    <w:lsdException w:name="heading 1" w:semiHidden="0" w:uiPriority="9" w:unhideWhenUsed="0" w:qFormat="1"/>
-    <w:lsdException w:name="heading 2" w:uiPriority="9" w:qFormat="1"/>
-    <w:lsdException w:name="heading 3" w:uiPriority="9" w:qFormat="1"/>
-    <w:lsdException w:name="heading 4" w:uiPriority="9" w:qFormat="1"/>
-    <w:lsdException w:name="heading 5" w:uiPriority="9" w:qFormat="1"/>
-    <w:lsdException w:name="heading 6" w:uiPriority="9" w:qFormat="1"/>
-    <w:lsdException w:name="heading 7" w:uiPriority="9" w:qFormat="1"/>
-    <w:lsdException w:name="heading 8" w:uiPriority="9" w:qFormat="1"/>
-    <w:lsdException w:name="heading 9" w:uiPriority="9" w:qFormat="1"/>
-    <w:lsdException w:name="toc 1" w:uiPriority="39"/>
-    <w:lsdException w:name="toc 2" w:uiPriority="39"/>
-    <w:lsdException w:name="toc 3" w:uiPriority="39"/>
-    <w:lsdException w:name="toc 4" w:uiPriority="39"/>
-    <w:lsdException w:name="toc 5" w:uiPriority="39"/>
-    <w:lsdException w:name="toc 6" w:uiPriority="39"/>
-    <w:lsdException w:name="toc 7" w:uiPriority="39"/>
-    <w:lsdException w:name="toc 8" w:uiPriority="39"/>
-    <w:lsdException w:name="toc 9" w:uiPriority="39"/>
-    <w:lsdException w:name="caption" w:uiPriority="35" w:qFormat="1"/>
-    <w:lsdException w:name="Title" w:semiHidden="0" w:uiPriority="10" w:unhideWhenUsed="0" w:qFormat="1"/>
-    <w:lsdException w:name="Default Paragraph Font" w:uiPriority="1"/>
-    <w:lsdException w:name="Subtitle" w:semiHidden="0" w:uiPriority="11" w:unhideWhenUsed="0" w:qFormat="1"/>
-    <w:lsdException w:name="Strong" w:semiHidden="0" w:uiPriority="22" w:unhideWhenUsed="0" w:qFormat="1"/>
-    <w:lsdException w:name="Emphasis" w:semiHidden="0" w:uiPriority="20" w:unhideWhenUsed="0" w:qFormat="1"/>
-    <w:lsdException w:name="Table Grid" w:semiHidden="0" w:uiPriority="59" w:unhideWhenUsed="0"/>
-    <w:lsdException w:name="Placeholder Text" w:unhideWhenUsed="0"/>
-    <w:lsdException w:name="No Spacing" w:semiHidden="0" w:uiPriority="1" w:unhideWhenUsed="0" w:qFormat="1"/>
-    <w:lsdException w:name="Light Shading" w:semiHidden="0" w:uiPriority="60" w:unhideWhenUsed="0"/>
-    <w:lsdException w:name="Light List" w:semiHidden="0" w:uiPriority="61" w:unhideWhenUsed="0"/>
-    <w:lsdException w:name="Light Grid" w:semiHidden="0" w:uiPriority="62" w:unhideWhenUsed="0"/>
-    <w:lsdException w:name="Medium Shading 1" w:semiHidden="0" w:uiPriority="63" w:unhideWhenUsed="0"/>
-    <w:lsdException w:name="Medium Shading 2" w:semiHidden="0" w:uiPriority="64" w:unhideWhenUsed="0"/>
-    <w:lsdException w:name="Medium List 1" w:semiHidden="0" w:uiPriority="65" w:unhideWhenUsed="0"/>
-    <w:lsdException w:name="Medium List 2" w:semiHidden="0" w:uiPriority="66" w:unhideWhenUsed="0"/>
-    <w:lsdException w:name="Medium Grid 1" w:semiHidden="0" w:uiPriority="67" w:unhideWhenUsed="0"/>
-    <w:lsdException w:name="Medium Grid 2" w:semiHidden="0" w:uiPriority="68" w:unhideWhenUsed="0"/>
-    <w:lsdException w:name="Medium Grid 3" w:semiHidden="0" w:uiPriority="69" w:unhideWhenUsed="0"/>
-    <w:lsdException w:name="Dark List" w:semiHidden="0" w:uiPriority="70" w:unhideWhenUsed="0"/>
-    <w:lsdException w:name="Colorful Shading" w:semiHidden="0" w:uiPriority="71" w:unhideWhenUsed="0"/>
-    <w:lsdException w:name="Colorful List" w:semiHidden="0" w:uiPriority="72" w:unhideWhenUsed="0"/>
-    <w:lsdException w:name="Colorful Grid" w:semiHidden="0" w:uiPriority="73" w:unhideWhenUsed="0"/>
-    <w:lsdException w:name="Light Shading Accent 1" w:semiHidden="0" w:uiPriority="60" w:unhideWhenUsed="0"/>
-    <w:lsdException w:name="Light List Accent 1" w:semiHidden="0" w:uiPriority="61" w:unhideWhenUsed="0"/>
-    <w:lsdException w:name="Light Grid Accent 1" w:semiHidden="0" w:uiPriority="62" w:unhideWhenUsed="0"/>
-    <w:lsdException w:name="Medium Shading 1 Accent 1" w:semiHidden="0" w:uiPriority="63" w:unhideWhenUsed="0"/>
-    <w:lsdException w:name="Medium Shading 2 Accent 1" w:semiHidden="0" w:uiPriority="64" w:unhideWhenUsed="0"/>
-    <w:lsdException w:name="Medium List 1 Accent 1" w:semiHidden="0" w:uiPriority="65" w:unhideWhenUsed="0"/>
-    <w:lsdException w:name="Revision" w:unhideWhenUsed="0"/>
-    <w:lsdException w:name="List Paragraph" w:semiHidden="0" w:uiPriority="34" w:unhideWhenUsed="0" w:qFormat="1"/>
-    <w:lsdException w:name="Quote" w:semiHidden="0" w:uiPriority="29" w:unhideWhenUsed="0" w:qFormat="1"/>
-    <w:lsdException w:name="Intense Quote" w:semiHidden="0" w:uiPriority="30" w:unhideWhenUsed="0" w:qFormat="1"/>
-    <w:lsdException w:name="Medium List 2 Accent 1" w:semiHidden="0" w:uiPriority="66" w:unhideWhenUsed="0"/>
-    <w:lsdException w:name="Medium Grid 1 Accent 1" w:semiHidden="0" w:uiPriority="67" w:unhideWhenUsed="0"/>
-    <w:lsdException w:name="Medium Grid 2 Accent 1" w:semiHidden="0" w:uiPriority="68" w:unhideWhenUsed="0"/>
-    <w:lsdException w:name="Medium Grid 3 Accent 1" w:semiHidden="0" w:uiPriority="69" w:unhideWhenUsed="0"/>
-    <w:lsdException w:name="Dark List Accent 1" w:semiHidden="0" w:uiPriority="70" w:unhideWhenUsed="0"/>
-    <w:lsdException w:name="Colorful Shading Accent 1" w:semiHidden="0" w:uiPriority="71" w:unhideWhenUsed="0"/>
-    <w:lsdException w:name="Colorful List Accent 1" w:semiHidden="0" w:uiPriority="72" w:unhideWhenUsed="0"/>
-    <w:lsdException w:name="Colorful Grid Accent 1" w:semiHidden="0" w:uiPriority="73" w:unhideWhenUsed="0"/>
-    <w:lsdException w:name="Light Shading Accent 2" w:semiHidden="0" w:uiPriority="60" w:unhideWhenUsed="0"/>
-    <w:lsdException w:name="Light List Accent 2" w:semiHidden="0" w:uiPriority="61" w:unhideWhenUsed="0"/>
-    <w:lsdException w:name="Light Grid Accent 2" w:semiHidden="0" w:uiPriority="62" w:unhideWhenUsed="0"/>
-    <w:lsdException w:name="Medium Shading 1 Accent 2" w:semiHidden="0" w:uiPriority="63" w:unhideWhenUsed="0"/>
-    <w:lsdException w:name="Medium Shading 2 Accent 2" w:semiHidden="0" w:uiPriority="64" w:unhideWhenUsed="0"/>
-    <w:lsdException w:name="Medium List 1 Accent 2" w:semiHidden="0" w:uiPriority="65" w:unhideWhenUsed="0"/>
-    <w:lsdException w:name="Medium List 2 Accent 2" w:semiHidden="0" w:uiPriority="66" w:unhideWhenUsed="0"/>
-    <w:lsdException w:name="Medium Grid 1 Accent 2" w:semiHidden="0" w:uiPriority="67" w:unhideWhenUsed="0"/>
-    <w:lsdException w:name="Medium Grid 2 Accent 2" w:semiHidden="0" w:uiPriority="68" w:unhideWhenUsed="0"/>
-    <w:lsdException w:name="Medium Grid 3 Accent 2" w:semiHidden="0" w:uiPriority="69" w:unhideWhenUsed="0"/>
-    <w:lsdException w:name="Dark List Accent 2" w:semiHidden="0" w:uiPriority="70" w:unhideWhenUsed="0"/>
-    <w:lsdException w:name="Colorful Shading Accent 2" w:semiHidden="0" w:uiPriority="71" w:unhideWhenUsed="0"/>
-    <w:lsdException w:name="Colorful List Accent 2" w:semiHidden="0" w:uiPriority="72" w:unhideWhenUsed="0"/>
-    <w:lsdException w:name="Colorful Grid Accent 2" w:semiHidden="0" w:uiPriority="73" w:unhideWhenUsed="0"/>
-    <w:lsdException w:name="Light Shading Accent 3" w:semiHidden="0" w:uiPriority="60" w:unhideWhenUsed="0"/>
-    <w:lsdException w:name="Light List Accent 3" w:semiHidden="0" w:uiPriority="61" w:unhideWhenUsed="0"/>
-    <w:lsdException w:name="Light Grid Accent 3" w:semiHidden="0" w:uiPriority="62" w:unhideWhenUsed="0"/>
-    <w:lsdException w:name="Medium Shading 1 Accent 3" w:semiHidden="0" w:uiPriority="63" w:unhideWhenUsed="0"/>
-    <w:lsdException w:name="Medium Shading 2 Accent 3" w:semiHidden="0" w:uiPriority="64" w:unhideWhenUsed="0"/>
-    <w:lsdException w:name="Medium List 1 Accent 3" w:semiHidden="0" w:uiPriority="65" w:unhideWhenUsed="0"/>
-    <w:lsdException w:name="Medium List 2 Accent 3" w:semiHidden="0" w:uiPriority="66" w:unhideWhenUsed="0"/>
-    <w:lsdException w:name="Medium Grid 1 Accent 3" w:semiHidden="0" w:uiPriority="67" w:unhideWhenUsed="0"/>
-    <w:lsdException w:name="Medium Grid 2 Accent 3" w:semiHidden="0" w:uiPriority="68" w:unhideWhenUsed="0"/>
-    <w:lsdException w:name="Medium Grid 3 Accent 3" w:semiHidden="0" w:uiPriority="69" w:unhideWhenUsed="0"/>
-    <w:lsdException w:name="Dark List Accent 3" w:semiHidden="0" w:uiPriority="70" w:unhideWhenUsed="0"/>
-    <w:lsdException w:name="Colorful Shading Accent 3" w:semiHidden="0" w:uiPriority="71" w:unhideWhenUsed="0"/>
-    <w:lsdException w:name="Colorful List Accent 3" w:semiHidden="0" w:uiPriority="72" w:unhideWhenUsed="0"/>
-    <w:lsdException w:name="Colorful Grid Accent 3" w:semiHidden="0" w:uiPriority="73" w:unhideWhenUsed="0"/>
-    <w:lsdException w:name="Light Shading Accent 4" w:semiHidden="0" w:uiPriority="60" w:unhideWhenUsed="0"/>
-    <w:lsdException w:name="Light List Accent 4" w:semiHidden="0" w:uiPriority="61" w:unhideWhenUsed="0"/>
-    <w:lsdException w:name="Light Grid Accent 4" w:semiHidden="0" w:uiPriority="62" w:unhideWhenUsed="0"/>
-    <w:lsdException w:name="Medium Shading 1 Accent 4" w:semiHidden="0" w:uiPriority="63" w:unhideWhenUsed="0"/>
-    <w:lsdException w:name="Medium Shading 2 Accent 4" w:semiHidden="0" w:uiPriority="64" w:unhideWhenUsed="0"/>
-    <w:lsdException w:name="Medium List 1 Accent 4" w:semiHidden="0" w:uiPriority="65" w:unhideWhenUsed="0"/>
-    <w:lsdException w:name="Medium List 2 Accent 4" w:semiHidden="0" w:uiPriority="66" w:unhideWhenUsed="0"/>
-    <w:lsdException w:name="Medium Grid 1 Accent 4" w:semiHidden="0" w:uiPriority="67" w:unhideWhenUsed="0"/>
-    <w:lsdException w:name="Medium Grid 2 Accent 4" w:semiHidden="0" w:uiPriority="68" w:unhideWhenUsed="0"/>
-    <w:lsdException w:name="Medium Grid 3 Accent 4" w:semiHidden="0" w:uiPriority="69" w:unhideWhenUsed="0"/>
-    <w:lsdException w:name="Dark List Accent 4" w:semiHidden="0" w:uiPriority="70" w:unhideWhenUsed="0"/>
-    <w:lsdException w:name="Colorful Shading Accent 4" w:semiHidden="0" w:uiPriority="71" w:unhideWhenUsed="0"/>
-    <w:lsdException w:name="Colorful List Accent 4" w:semiHidden="0" w:uiPriority="72" w:unhideWhenUsed="0"/>
-    <w:lsdException w:name="Colorful Grid Accent 4" w:semiHidden="0" w:uiPriority="73" w:unhideWhenUsed="0"/>
-    <w:lsdException w:name="Light Shading Accent 5" w:semiHidden="0" w:uiPriority="60" w:unhideWhenUsed="0"/>
-    <w:lsdException w:name="Light List Accent 5" w:semiHidden="0" w:uiPriority="61" w:unhideWhenUsed="0"/>
-    <w:lsdException w:name="Light Grid Accent 5" w:semiHidden="0" w:uiPriority="62" w:unhideWhenUsed="0"/>
-    <w:lsdException w:name="Medium Shading 1 Accent 5" w:semiHidden="0" w:uiPriority="63" w:unhideWhenUsed="0"/>
-    <w:lsdException w:name="Medium Shading 2 Accent 5" w:semiHidden="0" w:uiPriority="64" w:unhideWhenUsed="0"/>
-    <w:lsdException w:name="Medium List 1 Accent 5" w:semiHidden="0" w:uiPriority="65" w:unhideWhenUsed="0"/>
-    <w:lsdException w:name="Medium List 2 Accent 5" w:semiHidden="0" w:uiPriority="66" w:unhideWhenUsed="0"/>
-    <w:lsdException w:name="Medium Grid 1 Accent 5" w:semiHidden="0" w:uiPriority="67" w:unhideWhenUsed="0"/>
-    <w:lsdException w:name="Medium Grid 2 Accent 5" w:semiHidden="0" w:uiPriority="68" w:unhideWhenUsed="0"/>
-    <w:lsdException w:name="Medium Grid 3 Accent 5" w:semiHidden="0" w:uiPriority="69" w:unhideWhenUsed="0"/>
-    <w:lsdException w:name="Dark List Accent 5" w:semiHidden="0" w:uiPriority="70" w:unhideWhenUsed="0"/>
-    <w:lsdException w:name="Colorful Shading Accent 5" w:semiHidden="0" w:uiPriority="71" w:unhideWhenUsed="0"/>
-    <w:lsdException w:name="Colorful List Accent 5" w:semiHidden="0" w:uiPriority="72" w:unhideWhenUsed="0"/>
-    <w:lsdException w:name="Colorful Grid Accent 5" w:semiHidden="0" w:uiPriority="73" w:unhideWhenUsed="0"/>
-    <w:lsdException w:name="Light Shading Accent 6" w:semiHidden="0" w:uiPriority="60" w:unhideWhenUsed="0"/>
-    <w:lsdException w:name="Light List Accent 6" w:semiHidden="0" w:uiPriority="61" w:unhideWhenUsed="0"/>
-    <w:lsdException w:name="Light Grid Accent 6" w:semiHidden="0" w:uiPriority="62" w:unhideWhenUsed="0"/>
-    <w:lsdException w:name="Medium Shading 1 Accent 6" w:semiHidden="0" w:uiPriority="63" w:unhideWhenUsed="0"/>
-    <w:lsdException w:name="Medium Shading 2 Accent 6" w:semiHidden="0" w:uiPriority="64" w:unhideWhenUsed="0"/>
-    <w:lsdException w:name="Medium List 1 Accent 6" w:semiHidden="0" w:uiPriority="65" w:unhideWhenUsed="0"/>
-    <w:lsdException w:name="Medium List 2 Accent 6" w:semiHidden="0" w:uiPriority="66" w:unhideWhenUsed="0"/>
-    <w:lsdException w:name="Medium Grid 1 Accent 6" w:semiHidden="0" w:uiPriority="67" w:unhideWhenUsed="0"/>
-    <w:lsdException w:name="Medium Grid 2 Accent 6" w:semiHidden="0" w:uiPriority="68" w:unhideWhenUsed="0"/>
-    <w:lsdException w:name="Medium Grid 3 Accent 6" w:semiHidden="0" w:uiPriority="69" w:unhideWhenUsed="0"/>
-    <w:lsdException w:name="Dark List Accent 6" w:semiHidden="0" w:uiPriority="70" w:unhideWhenUsed="0"/>
-    <w:lsdException w:name="Colorful Shading Accent 6" w:semiHidden="0" w:uiPriority="71" w:unhideWhenUsed="0"/>
-    <w:lsdException w:name="Colorful List Accent 6" w:semiHidden="0" w:uiPriority="72" w:unhideWhenUsed="0"/>
-    <w:lsdException w:name="Colorful Grid Accent 6" w:semiHidden="0" w:uiPriority="73" w:unhideWhenUsed="0"/>
-    <w:lsdException w:name="Subtle Emphasis" w:semiHidden="0" w:uiPriority="19" w:unhideWhenUsed="0" w:qFormat="1"/>
-    <w:lsdException w:name="Intense Emphasis" w:semiHidden="0" w:uiPriority="21" w:unhideWhenUsed="0" w:qFormat="1"/>
-    <w:lsdException w:name="Subtle Reference" w:semiHidden="0" w:uiPriority="31" w:unhideWhenUsed="0" w:qFormat="1"/>
-    <w:lsdException w:name="Intense Reference" w:semiHidden="0" w:uiPriority="32" w:unhideWhenUsed="0" w:qFormat="1"/>
-    <w:lsdException w:name="Book Title" w:semiHidden="0" w:uiPriority="33" w:unhideWhenUsed="0" w:qFormat="1"/>
-    <w:lsdException w:name="Bibliography" w:uiPriority="37"/>
-    <w:lsdException w:name="TOC Heading" w:uiPriority="39" w:qFormat="1"/>
+  <w:latentStyles w:defLockedState="0" w:defUIPriority="99" w:defSemiHidden="0" w:defUnhideWhenUsed="0" w:defQFormat="0" w:count="371">
+    <w:lsdException w:name="Normal" w:uiPriority="0" w:qFormat="1"/>
+    <w:lsdException w:name="heading 1" w:uiPriority="9" w:qFormat="1"/>
+    <w:lsdException w:name="heading 2" w:semiHidden="1" w:uiPriority="9" w:unhideWhenUsed="1" w:qFormat="1"/>
+    <w:lsdException w:name="heading 3" w:semiHidden="1" w:uiPriority="9" w:unhideWhenUsed="1" w:qFormat="1"/>
+    <w:lsdException w:name="heading 4" w:semiHidden="1" w:uiPriority="9" w:unhideWhenUsed="1" w:qFormat="1"/>
+    <w:lsdException w:name="heading 5" w:semiHidden="1" w:uiPriority="9" w:unhideWhenUsed="1" w:qFormat="1"/>
+    <w:lsdException w:name="heading 6" w:semiHidden="1" w:uiPriority="9" w:unhideWhenUsed="1" w:qFormat="1"/>
+    <w:lsdException w:name="heading 7" w:semiHidden="1" w:uiPriority="9" w:unhideWhenUsed="1" w:qFormat="1"/>
+    <w:lsdException w:name="heading 8" w:semiHidden="1" w:uiPriority="9" w:unhideWhenUsed="1" w:qFormat="1"/>
+    <w:lsdException w:name="heading 9" w:semiHidden="1" w:uiPriority="9" w:unhideWhenUsed="1" w:qFormat="1"/>
+    <w:lsdException w:name="index 1" w:semiHidden="1" w:unhideWhenUsed="1"/>
+    <w:lsdException w:name="index 2" w:semiHidden="1" w:unhideWhenUsed="1"/>
+    <w:lsdException w:name="index 3" w:semiHidden="1" w:unhideWhenUsed="1"/>
+    <w:lsdException w:name="index 4" w:semiHidden="1" w:unhideWhenUsed="1"/>
+    <w:lsdException w:name="index 5" w:semiHidden="1" w:unhideWhenUsed="1"/>
+    <w:lsdException w:name="index 6" w:semiHidden="1" w:unhideWhenUsed="1"/>
+    <w:lsdException w:name="index 7" w:semiHidden="1" w:unhideWhenUsed="1"/>
+    <w:lsdException w:name="index 8" w:semiHidden="1" w:unhideWhenUsed="1"/>
+    <w:lsdException w:name="index 9" w:semiHidden="1" w:unhideWhenUsed="1"/>
+    <w:lsdException w:name="toc 1" w:semiHidden="1" w:uiPriority="39" w:unhideWhenUsed="1"/>
+    <w:lsdException w:name="toc 2" w:semiHidden="1" w:uiPriority="39" w:unhideWhenUsed="1"/>
+    <w:lsdException w:name="toc 3" w:semiHidden="1" w:uiPriority="39" w:unhideWhenUsed="1"/>
+    <w:lsdException w:name="toc 4" w:semiHidden="1" w:uiPriority="39" w:unhideWhenUsed="1"/>
+    <w:lsdException w:name="toc 5" w:semiHidden="1" w:uiPriority="39" w:unhideWhenUsed="1"/>
+    <w:lsdException w:name="toc 6" w:semiHidden="1" w:uiPriority="39" w:unhideWhenUsed="1"/>
+    <w:lsdException w:name="toc 7" w:semiHidden="1" w:uiPriority="39" w:unhideWhenUsed="1"/>
+    <w:lsdException w:name="toc 8" w:semiHidden="1" w:uiPriority="39" w:unhideWhenUsed="1"/>
+    <w:lsdException w:name="toc 9" w:semiHidden="1" w:uiPriority="39" w:unhideWhenUsed="1"/>
+    <w:lsdException w:name="Normal Indent" w:semiHidden="1" w:unhideWhenUsed="1"/>
+    <w:lsdException w:name="footnote text" w:semiHidden="1" w:unhideWhenUsed="1"/>
+    <w:lsdException w:name="annotation text" w:semiHidden="1" w:unhideWhenUsed="1"/>
+    <w:lsdException w:name="header" w:semiHidden="1" w:unhideWhenUsed="1"/>
+    <w:lsdException w:name="footer" w:semiHidden="1" w:unhideWhenUsed="1"/>
+    <w:lsdException w:name="index heading" w:semiHidden="1" w:unhideWhenUsed="1"/>
+    <w:lsdException w:name="caption" w:semiHidden="1" w:uiPriority="35" w:unhideWhenUsed="1" w:qFormat="1"/>
+    <w:lsdException w:name="table of figures" w:semiHidden="1" w:unhideWhenUsed="1"/>
+    <w:lsdException w:name="envelope address" w:semiHidden="1" w:unhideWhenUsed="1"/>
+    <w:lsdException w:name="envelope return" w:semiHidden="1" w:unhideWhenUsed="1"/>
+    <w:lsdException w:name="footnote reference" w:semiHidden="1" w:unhideWhenUsed="1"/>
+    <w:lsdException w:name="annotation reference" w:semiHidden="1" w:unhideWhenUsed="1"/>
+    <w:lsdException w:name="line number" w:semiHidden="1" w:unhideWhenUsed="1"/>
+    <w:lsdException w:name="page number" w:semiHidden="1" w:unhideWhenUsed="1"/>
+    <w:lsdException w:name="endnote reference" w:semiHidden="1" w:unhideWhenUsed="1"/>
+    <w:lsdException w:name="endnote text" w:semiHidden="1" w:unhideWhenUsed="1"/>
+    <w:lsdException w:name="table of authorities" w:semiHidden="1" w:unhideWhenUsed="1"/>
+    <w:lsdException w:name="macro" w:semiHidden="1" w:unhideWhenUsed="1"/>
+    <w:lsdException w:name="toa heading" w:semiHidden="1" w:unhideWhenUsed="1"/>
+    <w:lsdException w:name="List" w:semiHidden="1" w:unhideWhenUsed="1"/>
+    <w:lsdException w:name="List Bullet" w:semiHidden="1" w:unhideWhenUsed="1"/>
+    <w:lsdException w:name="List Number" w:semiHidden="1" w:unhideWhenUsed="1"/>
+    <w:lsdException w:name="List 2" w:semiHidden="1" w:unhideWhenUsed="1"/>
+    <w:lsdException w:name="List 3" w:semiHidden="1" w:unhideWhenUsed="1"/>
+    <w:lsdException w:name="List 4" w:semiHidden="1" w:unhideWhenUsed="1"/>
+    <w:lsdException w:name="List 5" w:semiHidden="1" w:unhideWhenUsed="1"/>
+    <w:lsdException w:name="List Bullet 2" w:semiHidden="1" w:unhideWhenUsed="1"/>
+    <w:lsdException w:name="List Bullet 3" w:semiHidden="1" w:unhideWhenUsed="1"/>
+    <w:lsdException w:name="List Bullet 4" w:semiHidden="1" w:unhideWhenUsed="1"/>
+    <w:lsdException w:name="List Bullet 5" w:semiHidden="1" w:unhideWhenUsed="1"/>
+    <w:lsdException w:name="List Number 2" w:semiHidden="1" w:unhideWhenUsed="1"/>
+    <w:lsdException w:name="List Number 3" w:semiHidden="1" w:unhideWhenUsed="1"/>
+    <w:lsdException w:name="List Number 4" w:semiHidden="1" w:unhideWhenUsed="1"/>
+    <w:lsdException w:name="List Number 5" w:semiHidden="1" w:unhideWhenUsed="1"/>
+    <w:lsdException w:name="Title" w:uiPriority="10" w:qFormat="1"/>
+    <w:lsdException w:name="Closing" w:semiHidden="1" w:unhideWhenUsed="1"/>
+    <w:lsdException w:name="Signature" w:semiHidden="1" w:unhideWhenUsed="1"/>
+    <w:lsdException w:name="Default Paragraph Font" w:semiHidden="1" w:uiPriority="1" w:unhideWhenUsed="1"/>
+    <w:lsdException w:name="Body Text" w:semiHidden="1" w:unhideWhenUsed="1"/>
+    <w:lsdException w:name="Body Text Indent" w:semiHidden="1" w:unhideWhenUsed="1"/>
+    <w:lsdException w:name="List Continue" w:semiHidden="1" w:unhideWhenUsed="1"/>
+    <w:lsdException w:name="List Continue 2" w:semiHidden="1" w:unhideWhenUsed="1"/>
+    <w:lsdException w:name="List Continue 3" w:semiHidden="1" w:unhideWhenUsed="1"/>
+    <w:lsdException w:name="List Continue 4" w:semiHidden="1" w:unhideWhenUsed="1"/>
+    <w:lsdException w:name="List Continue 5" w:semiHidden="1" w:unhideWhenUsed="1"/>
+    <w:lsdException w:name="Message Header" w:semiHidden="1" w:unhideWhenUsed="1"/>
+    <w:lsdException w:name="Subtitle" w:uiPriority="11" w:qFormat="1"/>
+    <w:lsdException w:name="Salutation" w:semiHidden="1" w:unhideWhenUsed="1"/>
+    <w:lsdException w:name="Date" w:semiHidden="1" w:unhideWhenUsed="1"/>
+    <w:lsdException w:name="Body Text First Indent" w:semiHidden="1" w:unhideWhenUsed="1"/>
+    <w:lsdException w:name="Body Text First Indent 2" w:semiHidden="1" w:unhideWhenUsed="1"/>
+    <w:lsdException w:name="Note Heading" w:semiHidden="1" w:unhideWhenUsed="1"/>
+    <w:lsdException w:name="Body Text 2" w:semiHidden="1" w:unhideWhenUsed="1"/>
+    <w:lsdException w:name="Body Text 3" w:semiHidden="1" w:unhideWhenUsed="1"/>
+    <w:lsdException w:name="Body Text Indent 2" w:semiHidden="1" w:unhideWhenUsed="1"/>
+    <w:lsdException w:name="Body Text Indent 3" w:semiHidden="1" w:unhideWhenUsed="1"/>
+    <w:lsdException w:name="Block Text" w:semiHidden="1" w:unhideWhenUsed="1"/>
+    <w:lsdException w:name="Hyperlink" w:semiHidden="1" w:unhideWhenUsed="1"/>
+    <w:lsdException w:name="FollowedHyperlink" w:semiHidden="1" w:unhideWhenUsed="1"/>
+    <w:lsdException w:name="Strong" w:uiPriority="22" w:qFormat="1"/>
+    <w:lsdException w:name="Emphasis" w:uiPriority="20" w:qFormat="1"/>
+    <w:lsdException w:name="Document Map" w:semiHidden="1" w:unhideWhenUsed="1"/>
+    <w:lsdException w:name="Plain Text" w:semiHidden="1" w:unhideWhenUsed="1"/>
+    <w:lsdException w:name="E-mail Signature" w:semiHidden="1" w:unhideWhenUsed="1"/>
+    <w:lsdException w:name="HTML Top of Form" w:semiHidden="1" w:unhideWhenUsed="1"/>
+    <w:lsdException w:name="HTML Bottom of Form" w:semiHidden="1" w:unhideWhenUsed="1"/>
+    <w:lsdException w:name="Normal (Web)" w:semiHidden="1" w:unhideWhenUsed="1"/>
+    <w:lsdException w:name="HTML Acronym" w:semiHidden="1" w:unhideWhenUsed="1"/>
+    <w:lsdException w:name="HTML Address" w:semiHidden="1" w:unhideWhenUsed="1"/>
+    <w:lsdException w:name="HTML Cite" w:semiHidden="1" w:unhideWhenUsed="1"/>
+    <w:lsdException w:name="HTML Code" w:semiHidden="1" w:unhideWhenUsed="1"/>
+    <w:lsdException w:name="HTML Definition" w:semiHidden="1" w:unhideWhenUsed="1"/>
+    <w:lsdException w:name="HTML Keyboard" w:semiHidden="1" w:unhideWhenUsed="1"/>
+    <w:lsdException w:name="HTML Preformatted" w:semiHidden="1" w:unhideWhenUsed="1"/>
+    <w:lsdException w:name="HTML Sample" w:semiHidden="1" w:unhideWhenUsed="1"/>
+    <w:lsdException w:name="HTML Typewriter" w:semiHidden="1" w:unhideWhenUsed="1"/>
+    <w:lsdException w:name="HTML Variable" w:semiHidden="1" w:unhideWhenUsed="1"/>
+    <w:lsdException w:name="Normal Table" w:semiHidden="1" w:unhideWhenUsed="1"/>
+    <w:lsdException w:name="annotation subject" w:semiHidden="1" w:unhideWhenUsed="1"/>
+    <w:lsdException w:name="No List" w:semiHidden="1" w:unhideWhenUsed="1"/>
+    <w:lsdException w:name="Outline List 1" w:semiHidden="1" w:unhideWhenUsed="1"/>
+    <w:lsdException w:name="Outline List 2" w:semiHidden="1" w:unhideWhenUsed="1"/>
+    <w:lsdException w:name="Outline List 3" w:semiHidden="1" w:unhideWhenUsed="1"/>
+    <w:lsdException w:name="Table Simple 1" w:semiHidden="1" w:unhideWhenUsed="1"/>
+    <w:lsdException w:name="Table Simple 2" w:semiHidden="1" w:unhideWhenUsed="1"/>
+    <w:lsdException w:name="Table Simple 3" w:semiHidden="1" w:unhideWhenUsed="1"/>
+    <w:lsdException w:name="Table Classic 1" w:semiHidden="1" w:unhideWhenUsed="1"/>
+    <w:lsdException w:name="Table Classic 2" w:semiHidden="1" w:unhideWhenUsed="1"/>
+    <w:lsdException w:name="Table Classic 3" w:semiHidden="1" w:unhideWhenUsed="1"/>
+    <w:lsdException w:name="Table Classic 4" w:semiHidden="1" w:unhideWhenUsed="1"/>
+    <w:lsdException w:name="Table Colorful 1" w:semiHidden="1" w:unhideWhenUsed="1"/>
+    <w:lsdException w:name="Table Colorful 2" w:semiHidden="1" w:unhideWhenUsed="1"/>
+    <w:lsdException w:name="Table Colorful 3" w:semiHidden="1" w:unhideWhenUsed="1"/>
+    <w:lsdException w:name="Table Columns 1" w:semiHidden="1" w:unhideWhenUsed="1"/>
+    <w:lsdException w:name="Table Columns 2" w:semiHidden="1" w:unhideWhenUsed="1"/>
+    <w:lsdException w:name="Table Columns 3" w:semiHidden="1" w:unhideWhenUsed="1"/>
+    <w:lsdException w:name="Table Columns 4" w:semiHidden="1" w:unhideWhenUsed="1"/>
+    <w:lsdException w:name="Table Columns 5" w:semiHidden="1" w:unhideWhenUsed="1"/>
+    <w:lsdException w:name="Table Grid 1" w:semiHidden="1" w:unhideWhenUsed="1"/>
+    <w:lsdException w:name="Table Grid 2" w:semiHidden="1" w:unhideWhenUsed="1"/>
+    <w:lsdException w:name="Table Grid 3" w:semiHidden="1" w:unhideWhenUsed="1"/>
+    <w:lsdException w:name="Table Grid 4" w:semiHidden="1" w:unhideWhenUsed="1"/>
+    <w:lsdException w:name="Table Grid 5" w:semiHidden="1" w:unhideWhenUsed="1"/>
+    <w:lsdException w:name="Table Grid 6" w:semiHidden="1" w:unhideWhenUsed="1"/>
+    <w:lsdException w:name="Table Grid 7" w:semiHidden="1" w:unhideWhenUsed="1"/>
+    <w:lsdException w:name="Table Grid 8" w:semiHidden="1" w:unhideWhenUsed="1"/>
+    <w:lsdException w:name="Table List 1" w:semiHidden="1" w:unhideWhenUsed="1"/>
+    <w:lsdException w:name="Table List 2" w:semiHidden="1" w:unhideWhenUsed="1"/>
+    <w:lsdException w:name="Table List 3" w:semiHidden="1" w:unhideWhenUsed="1"/>
+    <w:lsdException w:name="Table List 4" w:semiHidden="1" w:unhideWhenUsed="1"/>
+    <w:lsdException w:name="Table List 5" w:semiHidden="1" w:unhideWhenUsed="1"/>
+    <w:lsdException w:name="Table List 6" w:semiHidden="1" w:unhideWhenUsed="1"/>
+    <w:lsdException w:name="Table List 7" w:semiHidden="1" w:unhideWhenUsed="1"/>
+    <w:lsdException w:name="Table List 8" w:semiHidden="1" w:unhideWhenUsed="1"/>
+    <w:lsdException w:name="Table 3D effects 1" w:semiHidden="1" w:unhideWhenUsed="1"/>
+    <w:lsdException w:name="Table 3D effects 2" w:semiHidden="1" w:unhideWhenUsed="1"/>
+    <w:lsdException w:name="Table 3D effects 3" w:semiHidden="1" w:unhideWhenUsed="1"/>
+    <w:lsdException w:name="Table Contemporary" w:semiHidden="1" w:unhideWhenUsed="1"/>
+    <w:lsdException w:name="Table Elegant" w:semiHidden="1" w:unhideWhenUsed="1"/>
+    <w:lsdException w:name="Table Professional" w:semiHidden="1" w:unhideWhenUsed="1"/>
+    <w:lsdException w:name="Table Subtle 1" w:semiHidden="1" w:unhideWhenUsed="1"/>
+    <w:lsdException w:name="Table Subtle 2" w:semiHidden="1" w:unhideWhenUsed="1"/>
+    <w:lsdException w:name="Table Web 1" w:semiHidden="1" w:unhideWhenUsed="1"/>
+    <w:lsdException w:name="Table Web 2" w:semiHidden="1" w:unhideWhenUsed="1"/>
+    <w:lsdException w:name="Table Web 3" w:semiHidden="1" w:unhideWhenUsed="1"/>
+    <w:lsdException w:name="Balloon Text" w:semiHidden="1" w:unhideWhenUsed="1"/>
+    <w:lsdException w:name="Table Grid" w:uiPriority="59"/>
+    <w:lsdException w:name="Table Theme" w:semiHidden="1" w:unhideWhenUsed="1"/>
+    <w:lsdException w:name="Placeholder Text" w:semiHidden="1"/>
+    <w:lsdException w:name="No Spacing" w:uiPriority="1" w:qFormat="1"/>
+    <w:lsdException w:name="Light Shading" w:uiPriority="60"/>
+    <w:lsdException w:name="Light List" w:uiPriority="61"/>
+    <w:lsdException w:name="Light Grid" w:uiPriority="62"/>
+    <w:lsdException w:name="Medium Shading 1" w:uiPriority="63"/>
+    <w:lsdException w:name="Medium Shading 2" w:uiPriority="64"/>
+    <w:lsdException w:name="Medium List 1" w:uiPriority="65"/>
+    <w:lsdException w:name="Medium List 2" w:uiPriority="66"/>
+    <w:lsdException w:name="Medium Grid 1" w:uiPriority="67"/>
+    <w:lsdException w:name="Medium Grid 2" w:uiPriority="68"/>
+    <w:lsdException w:name="Medium Grid 3" w:uiPriority="69"/>
+    <w:lsdException w:name="Dark List" w:uiPriority="70"/>
+    <w:lsdException w:name="Colorful Shading" w:uiPriority="71"/>
+    <w:lsdException w:name="Colorful List" w:uiPriority="72"/>
+    <w:lsdException w:name="Colorful Grid" w:uiPriority="73"/>
+    <w:lsdException w:name="Light Shading Accent 1" w:uiPriority="60"/>
+    <w:lsdException w:name="Light List Accent 1" w:uiPriority="61"/>
+    <w:lsdException w:name="Light Grid Accent 1" w:uiPriority="62"/>
+    <w:lsdException w:name="Medium Shading 1 Accent 1" w:uiPriority="63"/>
+    <w:lsdException w:name="Medium Shading 2 Accent 1" w:uiPriority="64"/>
+    <w:lsdException w:name="Medium List 1 Accent 1" w:uiPriority="65"/>
+    <w:lsdException w:name="Revision" w:semiHidden="1"/>
+    <w:lsdException w:name="List Paragraph" w:uiPriority="34" w:qFormat="1"/>
+    <w:lsdException w:name="Quote" w:uiPriority="29" w:qFormat="1"/>
+    <w:lsdException w:name="Intense Quote" w:uiPriority="30" w:qFormat="1"/>
+    <w:lsdException w:name="Medium List 2 Accent 1" w:uiPriority="66"/>
+    <w:lsdException w:name="Medium Grid 1 Accent 1" w:uiPriority="67"/>
+    <w:lsdException w:name="Medium Grid 2 Accent 1" w:uiPriority="68"/>
+    <w:lsdException w:name="Medium Grid 3 Accent 1" w:uiPriority="69"/>
+    <w:lsdException w:name="Dark List Accent 1" w:uiPriority="70"/>
+    <w:lsdException w:name="Colorful Shading Accent 1" w:uiPriority="71"/>
+    <w:lsdException w:name="Colorful List Accent 1" w:uiPriority="72"/>
+    <w:lsdException w:name="Colorful Grid Accent 1" w:uiPriority="73"/>
+    <w:lsdException w:name="Light Shading Accent 2" w:uiPriority="60"/>
+    <w:lsdException w:name="Light List Accent 2" w:uiPriority="61"/>
+    <w:lsdException w:name="Light Grid Accent 2" w:uiPriority="62"/>
+    <w:lsdException w:name="Medium Shading 1 Accent 2" w:uiPriority="63"/>
+    <w:lsdException w:name="Medium Shading 2 Accent 2" w:uiPriority="64"/>
+    <w:lsdException w:name="Medium List 1 Accent 2" w:uiPriority="65"/>
+    <w:lsdException w:name="Medium List 2 Accent 2" w:uiPriority="66"/>
+    <w:lsdException w:name="Medium Grid 1 Accent 2" w:uiPriority="67"/>
+    <w:lsdException w:name="Medium Grid 2 Accent 2" w:uiPriority="68"/>
+    <w:lsdException w:name="Medium Grid 3 Accent 2" w:uiPriority="69"/>
+    <w:lsdException w:name="Dark List Accent 2" w:uiPriority="70"/>
+    <w:lsdException w:name="Colorful Shading Accent 2" w:uiPriority="71"/>
+    <w:lsdException w:name="Colorful List Accent 2" w:uiPriority="72"/>
+    <w:lsdException w:name="Colorful Grid Accent 2" w:uiPriority="73"/>
+    <w:lsdException w:name="Light Shading Accent 3" w:uiPriority="60"/>
+    <w:lsdException w:name="Light List Accent 3" w:uiPriority="61"/>
+    <w:lsdException w:name="Light Grid Accent 3" w:uiPriority="62"/>
+    <w:lsdException w:name="Medium Shading 1 Accent 3" w:uiPriority="63"/>
+    <w:lsdException w:name="Medium Shading 2 Accent 3" w:uiPriority="64"/>
+    <w:lsdException w:name="Medium List 1 Accent 3" w:uiPriority="65"/>
+    <w:lsdException w:name="Medium List 2 Accent 3" w:uiPriority="66"/>
+    <w:lsdException w:name="Medium Grid 1 Accent 3" w:uiPriority="67"/>
+    <w:lsdException w:name="Medium Grid 2 Accent 3" w:uiPriority="68"/>
+    <w:lsdException w:name="Medium Grid 3 Accent 3" w:uiPriority="69"/>
+    <w:lsdException w:name="Dark List Accent 3" w:uiPriority="70"/>
+    <w:lsdException w:name="Colorful Shading Accent 3" w:uiPriority="71"/>
+    <w:lsdException w:name="Colorful List Accent 3" w:uiPriority="72"/>
+    <w:lsdException w:name="Colorful Grid Accent 3" w:uiPriority="73"/>
+    <w:lsdException w:name="Light Shading Accent 4" w:uiPriority="60"/>
+    <w:lsdException w:name="Light List Accent 4" w:uiPriority="61"/>
+    <w:lsdException w:name="Light Grid Accent 4" w:uiPriority="62"/>
+    <w:lsdException w:name="Medium Shading 1 Accent 4" w:uiPriority="63"/>
+    <w:lsdException w:name="Medium Shading 2 Accent 4" w:uiPriority="64"/>
+    <w:lsdException w:name="Medium List 1 Accent 4" w:uiPriority="65"/>
+    <w:lsdException w:name="Medium List 2 Accent 4" w:uiPriority="66"/>
+    <w:lsdException w:name="Medium Grid 1 Accent 4" w:uiPriority="67"/>
+    <w:lsdException w:name="Medium Grid 2 Accent 4" w:uiPriority="68"/>
+    <w:lsdException w:name="Medium Grid 3 Accent 4" w:uiPriority="69"/>
+    <w:lsdException w:name="Dark List Accent 4" w:uiPriority="70"/>
+    <w:lsdException w:name="Colorful Shading Accent 4" w:uiPriority="71"/>
+    <w:lsdException w:name="Colorful List Accent 4" w:uiPriority="72"/>
+    <w:lsdException w:name="Colorful Grid Accent 4" w:uiPriority="73"/>
+    <w:lsdException w:name="Light Shading Accent 5" w:uiPriority="60"/>
+    <w:lsdException w:name="Light List Accent 5" w:uiPriority="61"/>
+    <w:lsdException w:name="Light Grid Accent 5" w:uiPriority="62"/>
+    <w:lsdException w:name="Medium Shading 1 Accent 5" w:uiPriority="63"/>
+    <w:lsdException w:name="Medium Shading 2 Accent 5" w:uiPriority="64"/>
+    <w:lsdException w:name="Medium List 1 Accent 5" w:uiPriority="65"/>
+    <w:lsdException w:name="Medium List 2 Accent 5" w:uiPriority="66"/>
+    <w:lsdException w:name="Medium Grid 1 Accent 5" w:uiPriority="67"/>
+    <w:lsdException w:name="Medium Grid 2 Accent 5" w:uiPriority="68"/>
+    <w:lsdException w:name="Medium Grid 3 Accent 5" w:uiPriority="69"/>
+    <w:lsdException w:name="Dark List Accent 5" w:uiPriority="70"/>
+    <w:lsdException w:name="Colorful Shading Accent 5" w:uiPriority="71"/>
+    <w:lsdException w:name="Colorful List Accent 5" w:uiPriority="72"/>
+    <w:lsdException w:name="Colorful Grid Accent 5" w:uiPriority="73"/>
+    <w:lsdException w:name="Light Shading Accent 6" w:uiPriority="60"/>
+    <w:lsdException w:name="Light List Accent 6" w:uiPriority="61"/>
+    <w:lsdException w:name="Light Grid Accent 6" w:uiPriority="62"/>
+    <w:lsdException w:name="Medium Shading 1 Accent 6" w:uiPriority="63"/>
+    <w:lsdException w:name="Medium Shading 2 Accent 6" w:uiPriority="64"/>
+    <w:lsdException w:name="Medium List 1 Accent 6" w:uiPriority="65"/>
+    <w:lsdException w:name="Medium List 2 Accent 6" w:uiPriority="66"/>
+    <w:lsdException w:name="Medium Grid 1 Accent 6" w:uiPriority="67"/>
+    <w:lsdException w:name="Medium Grid 2 Accent 6" w:uiPriority="68"/>
+    <w:lsdException w:name="Medium Grid 3 Accent 6" w:uiPriority="69"/>
+    <w:lsdException w:name="Dark List Accent 6" w:uiPriority="70"/>
+    <w:lsdException w:name="Colorful Shading Accent 6" w:uiPriority="71"/>
+    <w:lsdException w:name="Colorful List Accent 6" w:uiPriority="72"/>
+    <w:lsdException w:name="Colorful Grid Accent 6" w:uiPriority="73"/>
+    <w:lsdException w:name="Subtle Emphasis" w:uiPriority="19" w:qFormat="1"/>
+    <w:lsdException w:name="Intense Emphasis" w:uiPriority="21" w:qFormat="1"/>
+    <w:lsdException w:name="Subtle Reference" w:uiPriority="31" w:qFormat="1"/>
+    <w:lsdException w:name="Intense Reference" w:uiPriority="32" w:qFormat="1"/>
+    <w:lsdException w:name="Book Title" w:uiPriority="33" w:qFormat="1"/>
+    <w:lsdException w:name="Bibliography" w:semiHidden="1" w:uiPriority="37" w:unhideWhenUsed="1"/>
+    <w:lsdException w:name="TOC Heading" w:semiHidden="1" w:uiPriority="39" w:unhideWhenUsed="1" w:qFormat="1"/>
+    <w:lsdException w:name="Grid Table 4" w:uiPriority="49"/>
+    <w:lsdException w:name="Grid Table 5 Dark" w:uiPriority="50"/>
+    <w:lsdException w:name="Grid Table 6 Colorful" w:uiPriority="51"/>
+    <w:lsdException w:name="Grid Table 7 Colorful" w:uiPriority="52"/>
+    <w:lsdException w:name="Grid Table 1 Light Accent 1" w:uiPriority="46"/>
+    <w:lsdException w:name="Grid Table 2 Accent 1" w:uiPriority="47"/>
+    <w:lsdException w:name="Grid Table 3 Accent 1" w:uiPriority="48"/>
+    <w:lsdException w:name="Grid Table 4 Accent 1" w:uiPriority="49"/>
+    <w:lsdException w:name="Grid Table 5 Dark Accent 1" w:uiPriority="50"/>
+    <w:lsdException w:name="Grid Table 6 Colorful Accent 1" w:uiPriority="51"/>
+    <w:lsdException w:name="Grid Table 7 Colorful Accent 1" w:uiPriority="52"/>
+    <w:lsdException w:name="Grid Table 1 Light Accent 2" w:uiPriority="46"/>
+    <w:lsdException w:name="Grid Table 2 Accent 2" w:uiPriority="47"/>
+    <w:lsdException w:name="Grid Table 3 Accent 2" w:uiPriority="48"/>
+    <w:lsdException w:name="Grid Table 4 Accent 2" w:uiPriority="49"/>
+    <w:lsdException w:name="Grid Table 5 Dark Accent 2" w:uiPriority="50"/>
+    <w:lsdException w:name="Grid Table 6 Colorful Accent 2" w:uiPriority="51"/>
+    <w:lsdException w:name="Grid Table 7 Colorful Accent 2" w:uiPriority="52"/>
+    <w:lsdException w:name="Grid Table 1 Light Accent 3" w:uiPriority="46"/>
+    <w:lsdException w:name="Grid Table 2 Accent 3" w:uiPriority="47"/>
+    <w:lsdException w:name="Grid Table 3 Accent 3" w:uiPriority="48"/>
+    <w:lsdException w:name="Grid Table 4 Accent 3" w:uiPriority="49"/>
+    <w:lsdException w:name="Grid Table 5 Dark Accent 3" w:uiPriority="50"/>
+    <w:lsdException w:name="Grid Table 6 Colorful Accent 3" w:uiPriority="51"/>
+    <w:lsdException w:name="Grid Table 7 Colorful Accent 3" w:uiPriority="52"/>
+    <w:lsdException w:name="Grid Table 1 Light Accent 4" w:uiPriority="46"/>
+    <w:lsdException w:name="Grid Table 2 Accent 4" w:uiPriority="47"/>
+    <w:lsdException w:name="Grid Table 3 Accent 4" w:uiPriority="48"/>
+    <w:lsdException w:name="Grid Table 4 Accent 4" w:uiPriority="49"/>
+    <w:lsdException w:name="Grid Table 5 Dark Accent 4" w:uiPriority="50"/>
+    <w:lsdException w:name="Grid Table 6 Colorful Accent 4" w:uiPriority="51"/>
+    <w:lsdException w:name="Grid Table 7 Colorful Accent 4" w:uiPriority="52"/>
+    <w:lsdException w:name="Grid Table 1 Light Accent 5" w:uiPriority="46"/>
+    <w:lsdException w:name="Grid Table 2 Accent 5" w:uiPriority="47"/>
+    <w:lsdException w:name="Grid Table 3 Accent 5" w:uiPriority="48"/>
+    <w:lsdException w:name="Grid Table 4 Accent 5" w:uiPriority="49"/>
+    <w:lsdException w:name="Grid Table 5 Dark Accent 5" w:uiPriority="50"/>
+    <w:lsdException w:name="Grid Table 6 Colorful Accent 5" w:uiPriority="51"/>
+    <w:lsdException w:name="Grid Table 7 Colorful Accent 5" w:uiPriority="52"/>
+    <w:lsdException w:name="Grid Table 1 Light Accent 6" w:uiPriority="46"/>
+    <w:lsdException w:name="Grid Table 2 Accent 6" w:uiPriority="47"/>
+    <w:lsdException w:name="Grid Table 3 Accent 6" w:uiPriority="48"/>
+    <w:lsdException w:name="Grid Table 4 Accent 6" w:uiPriority="49"/>
+    <w:lsdException w:name="Grid Table 5 Dark Accent 6" w:uiPriority="50"/>
+    <w:lsdException w:name="Grid Table 6 Colorful Accent 6" w:uiPriority="51"/>
+    <w:lsdException w:name="Grid Table 7 Colorful Accent 6" w:uiPriority="52"/>
+    <w:lsdException w:name="List Table 1 Light" w:uiPriority="46"/>
+    <w:lsdException w:name="List Table 2" w:uiPriority="47"/>
+    <w:lsdException w:name="List Table 3" w:uiPriority="48"/>
+    <w:lsdException w:name="List Table 4" w:uiPriority="49"/>
+    <w:lsdException w:name="List Table 5 Dark" w:uiPriority="50"/>
+    <w:lsdException w:name="List Table 6 Colorful" w:uiPriority="51"/>
+    <w:lsdException w:name="List Table 7 Colorful" w:uiPriority="52"/>
+    <w:lsdException w:name="List Table 1 Light Accent 1" w:uiPriority="46"/>
+    <w:lsdException w:name="List Table 2 Accent 1" w:uiPriority="47"/>
+    <w:lsdException w:name="List Table 3 Accent 1" w:uiPriority="48"/>
+    <w:lsdException w:name="List Table 4 Accent 1" w:uiPriority="49"/>
+    <w:lsdException w:name="List Table 5 Dark Accent 1" w:uiPriority="50"/>
+    <w:lsdException w:name="List Table 6 Colorful Accent 1" w:uiPriority="51"/>
+    <w:lsdException w:name="List Table 7 Colorful Accent 1" w:uiPriority="52"/>
+    <w:lsdException w:name="List Table 1 Light Accent 2" w:uiPriority="46"/>
+    <w:lsdException w:name="List Table 2 Accent 2" w:uiPriority="47"/>
+    <w:lsdException w:name="List Table 3 Accent 2" w:uiPriority="48"/>
+    <w:lsdException w:name="List Table 4 Accent 2" w:uiPriority="49"/>
+    <w:lsdException w:name="List Table 5 Dark Accent 2" w:uiPriority="50"/>
+    <w:lsdException w:name="List Table 6 Colorful Accent 2" w:uiPriority="51"/>
+    <w:lsdException w:name="List Table 7 Colorful Accent 2" w:uiPriority="52"/>
+    <w:lsdException w:name="List Table 1 Light Accent 3" w:uiPriority="46"/>
+    <w:lsdException w:name="List Table 2 Accent 3" w:uiPriority="47"/>
+    <w:lsdException w:name="List Table 3 Accent 3" w:uiPriority="48"/>
+    <w:lsdException w:name="List Table 4 Accent 3" w:uiPriority="49"/>
+    <w:lsdException w:name="List Table 5 Dark Accent 3" w:uiPriority="50"/>
+    <w:lsdException w:name="List Table 6 Colorful Accent 3" w:uiPriority="51"/>
+    <w:lsdException w:name="List Table 7 Colorful Accent 3" w:uiPriority="52"/>
+    <w:lsdException w:name="List Table 1 Light Accent 4" w:uiPriority="46"/>
+    <w:lsdException w:name="List Table 2 Accent 4" w:uiPriority="47"/>
+    <w:lsdException w:name="List Table 3 Accent 4" w:uiPriority="48"/>
+    <w:lsdException w:name="List Table 4 Accent 4" w:uiPriority="49"/>
+    <w:lsdException w:name="List Table 5 Dark Accent 4" w:uiPriority="50"/>
+    <w:lsdException w:name="List Table 6 Colorful Accent 4" w:uiPriority="51"/>
+    <w:lsdException w:name="List Table 7 Colorful Accent 4" w:uiPriority="52"/>
+    <w:lsdException w:name="List Table 1 Light Accent 5" w:uiPriority="46"/>
+    <w:lsdException w:name="List Table 2 Accent 5" w:uiPriority="47"/>
+    <w:lsdException w:name="List Table 3 Accent 5" w:uiPriority="48"/>
+    <w:lsdException w:name="List Table 4 Accent 5" w:uiPriority="49"/>
+    <w:lsdException w:name="List Table 5 Dark Accent 5" w:uiPriority="50"/>
+    <w:lsdException w:name="List Table 6 Colorful Accent 5" w:uiPriority="51"/>
+    <w:lsdException w:name="List Table 7 Colorful Accent 5" w:uiPriority="52"/>
+    <w:lsdException w:name="List Table 1 Light Accent 6" w:uiPriority="46"/>
+    <w:lsdException w:name="List Table 2 Accent 6" w:uiPriority="47"/>
+    <w:lsdException w:name="List Table 3 Accent 6" w:uiPriority="48"/>
+    <w:lsdException w:name="List Table 4 Accent 6" w:uiPriority="49"/>
+    <w:lsdException w:name="List Table 5 Dark Accent 6" w:uiPriority="50"/>
+    <w:lsdException w:name="List Table 6 Colorful Accent 6" w:uiPriority="51"/>
+    <w:lsdException w:name="List Table 7 Colorful Accent 6" w:uiPriority="52"/>
   </w:latentStyles>
-  <w:style w:type="paragraph" w:default="1" w:styleId="Normal">
+  <w:style w:type="paragraph" w:default="1" w:styleId="Standaard">
     <w:name w:val="Normal"/>
     <w:qFormat/>
     <w:rsid w:val="0082032D"/>
@@ -3214,11 +4395,11 @@
       <w:spacing w:after="0"/>
     </w:pPr>
   </w:style>
-  <w:style w:type="paragraph" w:styleId="Heading1">
+  <w:style w:type="paragraph" w:styleId="Kop1">
     <w:name w:val="heading 1"/>
-    <w:basedOn w:val="Normal"/>
-    <w:next w:val="Normal"/>
-    <w:link w:val="Heading1Char"/>
+    <w:basedOn w:val="Standaard"/>
+    <w:next w:val="Standaard"/>
+    <w:link w:val="Kop1Char"/>
     <w:uiPriority w:val="9"/>
     <w:qFormat/>
     <w:rsid w:val="0082032D"/>
@@ -3237,11 +4418,11 @@
       <w:szCs w:val="28"/>
     </w:rPr>
   </w:style>
-  <w:style w:type="paragraph" w:styleId="Heading2">
+  <w:style w:type="paragraph" w:styleId="Kop2">
     <w:name w:val="heading 2"/>
-    <w:basedOn w:val="Normal"/>
-    <w:next w:val="Normal"/>
-    <w:link w:val="Heading2Char"/>
+    <w:basedOn w:val="Standaard"/>
+    <w:next w:val="Standaard"/>
+    <w:link w:val="Kop2Char"/>
     <w:uiPriority w:val="9"/>
     <w:semiHidden/>
     <w:unhideWhenUsed/>
@@ -3262,11 +4443,11 @@
       <w:szCs w:val="26"/>
     </w:rPr>
   </w:style>
-  <w:style w:type="paragraph" w:styleId="Heading3">
+  <w:style w:type="paragraph" w:styleId="Kop3">
     <w:name w:val="heading 3"/>
-    <w:basedOn w:val="Normal"/>
-    <w:next w:val="Normal"/>
-    <w:link w:val="Heading3Char"/>
+    <w:basedOn w:val="Standaard"/>
+    <w:next w:val="Standaard"/>
+    <w:link w:val="Kop3Char"/>
     <w:uiPriority w:val="9"/>
     <w:semiHidden/>
     <w:unhideWhenUsed/>
@@ -3285,13 +4466,13 @@
       <w:color w:val="4F81BD" w:themeColor="accent1"/>
     </w:rPr>
   </w:style>
-  <w:style w:type="character" w:default="1" w:styleId="DefaultParagraphFont">
+  <w:style w:type="character" w:default="1" w:styleId="Standaardalinea-lettertype">
     <w:name w:val="Default Paragraph Font"/>
     <w:uiPriority w:val="1"/>
     <w:semiHidden/>
     <w:unhideWhenUsed/>
   </w:style>
-  <w:style w:type="table" w:default="1" w:styleId="TableNormal">
+  <w:style w:type="table" w:default="1" w:styleId="Standaardtabel">
     <w:name w:val="Normal Table"/>
     <w:uiPriority w:val="99"/>
     <w:semiHidden/>
@@ -3306,15 +4487,15 @@
       </w:tblCellMar>
     </w:tblPr>
   </w:style>
-  <w:style w:type="numbering" w:default="1" w:styleId="NoList">
+  <w:style w:type="numbering" w:default="1" w:styleId="Geenlijst">
     <w:name w:val="No List"/>
     <w:uiPriority w:val="99"/>
     <w:semiHidden/>
     <w:unhideWhenUsed/>
   </w:style>
-  <w:style w:type="paragraph" w:styleId="ListParagraph">
+  <w:style w:type="paragraph" w:styleId="Lijstalinea">
     <w:name w:val="List Paragraph"/>
-    <w:basedOn w:val="Normal"/>
+    <w:basedOn w:val="Standaard"/>
     <w:uiPriority w:val="34"/>
     <w:qFormat/>
     <w:rsid w:val="001C7BDD"/>
@@ -3325,7 +4506,7 @@
   </w:style>
   <w:style w:type="character" w:styleId="Hyperlink">
     <w:name w:val="Hyperlink"/>
-    <w:basedOn w:val="DefaultParagraphFont"/>
+    <w:basedOn w:val="Standaardalinea-lettertype"/>
     <w:uiPriority w:val="99"/>
     <w:unhideWhenUsed/>
     <w:rsid w:val="00C52A4F"/>
@@ -3334,9 +4515,9 @@
       <w:u w:val="single"/>
     </w:rPr>
   </w:style>
-  <w:style w:type="character" w:styleId="FollowedHyperlink">
+  <w:style w:type="character" w:styleId="GevolgdeHyperlink">
     <w:name w:val="FollowedHyperlink"/>
-    <w:basedOn w:val="DefaultParagraphFont"/>
+    <w:basedOn w:val="Standaardalinea-lettertype"/>
     <w:uiPriority w:val="99"/>
     <w:semiHidden/>
     <w:unhideWhenUsed/>
@@ -3346,16 +4527,15 @@
       <w:u w:val="single"/>
     </w:rPr>
   </w:style>
-  <w:style w:type="table" w:styleId="TableGrid">
+  <w:style w:type="table" w:styleId="Tabelraster">
     <w:name w:val="Table Grid"/>
-    <w:basedOn w:val="TableNormal"/>
+    <w:basedOn w:val="Standaardtabel"/>
     <w:uiPriority w:val="59"/>
     <w:rsid w:val="00222413"/>
     <w:pPr>
       <w:spacing w:after="0" w:line="240" w:lineRule="auto"/>
     </w:pPr>
     <w:tblPr>
-      <w:tblInd w:w="0" w:type="dxa"/>
       <w:tblBorders>
         <w:top w:val="single" w:sz="4" w:space="0" w:color="auto"/>
         <w:left w:val="single" w:sz="4" w:space="0" w:color="auto"/>
@@ -3364,18 +4544,12 @@
         <w:insideH w:val="single" w:sz="4" w:space="0" w:color="auto"/>
         <w:insideV w:val="single" w:sz="4" w:space="0" w:color="auto"/>
       </w:tblBorders>
-      <w:tblCellMar>
-        <w:top w:w="0" w:type="dxa"/>
-        <w:left w:w="108" w:type="dxa"/>
-        <w:bottom w:w="0" w:type="dxa"/>
-        <w:right w:w="108" w:type="dxa"/>
-      </w:tblCellMar>
     </w:tblPr>
   </w:style>
-  <w:style w:type="character" w:customStyle="1" w:styleId="Heading1Char">
-    <w:name w:val="Heading 1 Char"/>
-    <w:basedOn w:val="DefaultParagraphFont"/>
-    <w:link w:val="Heading1"/>
+  <w:style w:type="character" w:customStyle="1" w:styleId="Kop1Char">
+    <w:name w:val="Kop 1 Char"/>
+    <w:basedOn w:val="Standaardalinea-lettertype"/>
+    <w:link w:val="Kop1"/>
     <w:uiPriority w:val="9"/>
     <w:rsid w:val="0082032D"/>
     <w:rPr>
@@ -3387,10 +4561,10 @@
       <w:szCs w:val="28"/>
     </w:rPr>
   </w:style>
-  <w:style w:type="paragraph" w:styleId="BalloonText">
+  <w:style w:type="paragraph" w:styleId="Ballontekst">
     <w:name w:val="Balloon Text"/>
-    <w:basedOn w:val="Normal"/>
-    <w:link w:val="BalloonTextChar"/>
+    <w:basedOn w:val="Standaard"/>
+    <w:link w:val="BallontekstChar"/>
     <w:uiPriority w:val="99"/>
     <w:semiHidden/>
     <w:unhideWhenUsed/>
@@ -3404,10 +4578,10 @@
       <w:szCs w:val="16"/>
     </w:rPr>
   </w:style>
-  <w:style w:type="character" w:customStyle="1" w:styleId="BalloonTextChar">
-    <w:name w:val="Balloon Text Char"/>
-    <w:basedOn w:val="DefaultParagraphFont"/>
-    <w:link w:val="BalloonText"/>
+  <w:style w:type="character" w:customStyle="1" w:styleId="BallontekstChar">
+    <w:name w:val="Ballontekst Char"/>
+    <w:basedOn w:val="Standaardalinea-lettertype"/>
+    <w:link w:val="Ballontekst"/>
     <w:uiPriority w:val="99"/>
     <w:semiHidden/>
     <w:rsid w:val="0043140C"/>
@@ -3417,10 +4591,10 @@
       <w:szCs w:val="16"/>
     </w:rPr>
   </w:style>
-  <w:style w:type="character" w:customStyle="1" w:styleId="Heading2Char">
-    <w:name w:val="Heading 2 Char"/>
-    <w:basedOn w:val="DefaultParagraphFont"/>
-    <w:link w:val="Heading2"/>
+  <w:style w:type="character" w:customStyle="1" w:styleId="Kop2Char">
+    <w:name w:val="Kop 2 Char"/>
+    <w:basedOn w:val="Standaardalinea-lettertype"/>
+    <w:link w:val="Kop2"/>
     <w:uiPriority w:val="9"/>
     <w:semiHidden/>
     <w:rsid w:val="006E7E0F"/>
@@ -3433,10 +4607,10 @@
       <w:szCs w:val="26"/>
     </w:rPr>
   </w:style>
-  <w:style w:type="character" w:customStyle="1" w:styleId="Heading3Char">
-    <w:name w:val="Heading 3 Char"/>
-    <w:basedOn w:val="DefaultParagraphFont"/>
-    <w:link w:val="Heading3"/>
+  <w:style w:type="character" w:customStyle="1" w:styleId="Kop3Char">
+    <w:name w:val="Kop 3 Char"/>
+    <w:basedOn w:val="Standaardalinea-lettertype"/>
+    <w:link w:val="Kop3"/>
     <w:uiPriority w:val="9"/>
     <w:semiHidden/>
     <w:rsid w:val="006E7E0F"/>
@@ -3447,10 +4621,10 @@
       <w:color w:val="4F81BD" w:themeColor="accent1"/>
     </w:rPr>
   </w:style>
-  <w:style w:type="paragraph" w:styleId="Header">
+  <w:style w:type="paragraph" w:styleId="Koptekst">
     <w:name w:val="header"/>
-    <w:basedOn w:val="Normal"/>
-    <w:link w:val="HeaderChar"/>
+    <w:basedOn w:val="Standaard"/>
+    <w:link w:val="KoptekstChar"/>
     <w:uiPriority w:val="99"/>
     <w:unhideWhenUsed/>
     <w:rsid w:val="00EF2373"/>
@@ -3462,17 +4636,17 @@
       <w:spacing w:line="240" w:lineRule="auto"/>
     </w:pPr>
   </w:style>
-  <w:style w:type="character" w:customStyle="1" w:styleId="HeaderChar">
-    <w:name w:val="Header Char"/>
-    <w:basedOn w:val="DefaultParagraphFont"/>
-    <w:link w:val="Header"/>
+  <w:style w:type="character" w:customStyle="1" w:styleId="KoptekstChar">
+    <w:name w:val="Koptekst Char"/>
+    <w:basedOn w:val="Standaardalinea-lettertype"/>
+    <w:link w:val="Koptekst"/>
     <w:uiPriority w:val="99"/>
     <w:rsid w:val="00EF2373"/>
   </w:style>
-  <w:style w:type="paragraph" w:styleId="Footer">
+  <w:style w:type="paragraph" w:styleId="Voettekst">
     <w:name w:val="footer"/>
-    <w:basedOn w:val="Normal"/>
-    <w:link w:val="FooterChar"/>
+    <w:basedOn w:val="Standaard"/>
+    <w:link w:val="VoettekstChar"/>
     <w:uiPriority w:val="99"/>
     <w:unhideWhenUsed/>
     <w:rsid w:val="00EF2373"/>
@@ -3484,454 +4658,10 @@
       <w:spacing w:line="240" w:lineRule="auto"/>
     </w:pPr>
   </w:style>
-  <w:style w:type="character" w:customStyle="1" w:styleId="FooterChar">
-    <w:name w:val="Footer Char"/>
-    <w:basedOn w:val="DefaultParagraphFont"/>
-    <w:link w:val="Footer"/>
-    <w:uiPriority w:val="99"/>
-    <w:rsid w:val="00EF2373"/>
-  </w:style>
-</w:styles>
-</file>
-
-<file path=word/stylesWithEffects.xml><?xml version="1.0" encoding="utf-8"?>
-<w:styles xmlns:wpc="http://schemas.microsoft.com/office/word/2010/wordprocessingCanvas" xmlns:mo="http://schemas.microsoft.com/office/mac/office/2008/main" xmlns:mc="http://schemas.openxmlformats.org/markup-compatibility/2006" xmlns:mv="urn:schemas-microsoft-com:mac:vml" xmlns:o="urn:schemas-microsoft-com:office:office" xmlns:r="http://schemas.openxmlformats.org/officeDocument/2006/relationships" xmlns:m="http://schemas.openxmlformats.org/officeDocument/2006/math" xmlns:v="urn:schemas-microsoft-com:vml" xmlns:wp14="http://schemas.microsoft.com/office/word/2010/wordprocessingDrawing" xmlns:wp="http://schemas.openxmlformats.org/drawingml/2006/wordprocessingDrawing" xmlns:w10="urn:schemas-microsoft-com:office:word" xmlns:w="http://schemas.openxmlformats.org/wordprocessingml/2006/main" xmlns:w14="http://schemas.microsoft.com/office/word/2010/wordml" xmlns:wpg="http://schemas.microsoft.com/office/word/2010/wordprocessingGroup" xmlns:wpi="http://schemas.microsoft.com/office/word/2010/wordprocessingInk" xmlns:wne="http://schemas.microsoft.com/office/word/2006/wordml" xmlns:wps="http://schemas.microsoft.com/office/word/2010/wordprocessingShape" mc:Ignorable="w14 wp14">
-  <w:docDefaults>
-    <w:rPrDefault>
-      <w:rPr>
-        <w:rFonts w:asciiTheme="minorHAnsi" w:eastAsiaTheme="minorHAnsi" w:hAnsiTheme="minorHAnsi" w:cstheme="minorBidi"/>
-        <w:sz w:val="22"/>
-        <w:szCs w:val="22"/>
-        <w:lang w:val="nl-NL" w:eastAsia="en-US" w:bidi="ar-SA"/>
-      </w:rPr>
-    </w:rPrDefault>
-    <w:pPrDefault>
-      <w:pPr>
-        <w:spacing w:after="200" w:line="276" w:lineRule="auto"/>
-      </w:pPr>
-    </w:pPrDefault>
-  </w:docDefaults>
-  <w:latentStyles w:defLockedState="0" w:defUIPriority="99" w:defSemiHidden="1" w:defUnhideWhenUsed="1" w:defQFormat="0" w:count="276">
-    <w:lsdException w:name="Normal" w:semiHidden="0" w:uiPriority="0" w:unhideWhenUsed="0" w:qFormat="1"/>
-    <w:lsdException w:name="heading 1" w:semiHidden="0" w:uiPriority="9" w:unhideWhenUsed="0" w:qFormat="1"/>
-    <w:lsdException w:name="heading 2" w:uiPriority="9" w:qFormat="1"/>
-    <w:lsdException w:name="heading 3" w:uiPriority="9" w:qFormat="1"/>
-    <w:lsdException w:name="heading 4" w:uiPriority="9" w:qFormat="1"/>
-    <w:lsdException w:name="heading 5" w:uiPriority="9" w:qFormat="1"/>
-    <w:lsdException w:name="heading 6" w:uiPriority="9" w:qFormat="1"/>
-    <w:lsdException w:name="heading 7" w:uiPriority="9" w:qFormat="1"/>
-    <w:lsdException w:name="heading 8" w:uiPriority="9" w:qFormat="1"/>
-    <w:lsdException w:name="heading 9" w:uiPriority="9" w:qFormat="1"/>
-    <w:lsdException w:name="toc 1" w:uiPriority="39"/>
-    <w:lsdException w:name="toc 2" w:uiPriority="39"/>
-    <w:lsdException w:name="toc 3" w:uiPriority="39"/>
-    <w:lsdException w:name="toc 4" w:uiPriority="39"/>
-    <w:lsdException w:name="toc 5" w:uiPriority="39"/>
-    <w:lsdException w:name="toc 6" w:uiPriority="39"/>
-    <w:lsdException w:name="toc 7" w:uiPriority="39"/>
-    <w:lsdException w:name="toc 8" w:uiPriority="39"/>
-    <w:lsdException w:name="toc 9" w:uiPriority="39"/>
-    <w:lsdException w:name="caption" w:uiPriority="35" w:qFormat="1"/>
-    <w:lsdException w:name="Title" w:semiHidden="0" w:uiPriority="10" w:unhideWhenUsed="0" w:qFormat="1"/>
-    <w:lsdException w:name="Default Paragraph Font" w:uiPriority="1"/>
-    <w:lsdException w:name="Subtitle" w:semiHidden="0" w:uiPriority="11" w:unhideWhenUsed="0" w:qFormat="1"/>
-    <w:lsdException w:name="Strong" w:semiHidden="0" w:uiPriority="22" w:unhideWhenUsed="0" w:qFormat="1"/>
-    <w:lsdException w:name="Emphasis" w:semiHidden="0" w:uiPriority="20" w:unhideWhenUsed="0" w:qFormat="1"/>
-    <w:lsdException w:name="Table Grid" w:semiHidden="0" w:uiPriority="59" w:unhideWhenUsed="0"/>
-    <w:lsdException w:name="Placeholder Text" w:unhideWhenUsed="0"/>
-    <w:lsdException w:name="No Spacing" w:semiHidden="0" w:uiPriority="1" w:unhideWhenUsed="0" w:qFormat="1"/>
-    <w:lsdException w:name="Light Shading" w:semiHidden="0" w:uiPriority="60" w:unhideWhenUsed="0"/>
-    <w:lsdException w:name="Light List" w:semiHidden="0" w:uiPriority="61" w:unhideWhenUsed="0"/>
-    <w:lsdException w:name="Light Grid" w:semiHidden="0" w:uiPriority="62" w:unhideWhenUsed="0"/>
-    <w:lsdException w:name="Medium Shading 1" w:semiHidden="0" w:uiPriority="63" w:unhideWhenUsed="0"/>
-    <w:lsdException w:name="Medium Shading 2" w:semiHidden="0" w:uiPriority="64" w:unhideWhenUsed="0"/>
-    <w:lsdException w:name="Medium List 1" w:semiHidden="0" w:uiPriority="65" w:unhideWhenUsed="0"/>
-    <w:lsdException w:name="Medium List 2" w:semiHidden="0" w:uiPriority="66" w:unhideWhenUsed="0"/>
-    <w:lsdException w:name="Medium Grid 1" w:semiHidden="0" w:uiPriority="67" w:unhideWhenUsed="0"/>
-    <w:lsdException w:name="Medium Grid 2" w:semiHidden="0" w:uiPriority="68" w:unhideWhenUsed="0"/>
-    <w:lsdException w:name="Medium Grid 3" w:semiHidden="0" w:uiPriority="69" w:unhideWhenUsed="0"/>
-    <w:lsdException w:name="Dark List" w:semiHidden="0" w:uiPriority="70" w:unhideWhenUsed="0"/>
-    <w:lsdException w:name="Colorful Shading" w:semiHidden="0" w:uiPriority="71" w:unhideWhenUsed="0"/>
-    <w:lsdException w:name="Colorful List" w:semiHidden="0" w:uiPriority="72" w:unhideWhenUsed="0"/>
-    <w:lsdException w:name="Colorful Grid" w:semiHidden="0" w:uiPriority="73" w:unhideWhenUsed="0"/>
-    <w:lsdException w:name="Light Shading Accent 1" w:semiHidden="0" w:uiPriority="60" w:unhideWhenUsed="0"/>
-    <w:lsdException w:name="Light List Accent 1" w:semiHidden="0" w:uiPriority="61" w:unhideWhenUsed="0"/>
-    <w:lsdException w:name="Light Grid Accent 1" w:semiHidden="0" w:uiPriority="62" w:unhideWhenUsed="0"/>
-    <w:lsdException w:name="Medium Shading 1 Accent 1" w:semiHidden="0" w:uiPriority="63" w:unhideWhenUsed="0"/>
-    <w:lsdException w:name="Medium Shading 2 Accent 1" w:semiHidden="0" w:uiPriority="64" w:unhideWhenUsed="0"/>
-    <w:lsdException w:name="Medium List 1 Accent 1" w:semiHidden="0" w:uiPriority="65" w:unhideWhenUsed="0"/>
-    <w:lsdException w:name="Revision" w:unhideWhenUsed="0"/>
-    <w:lsdException w:name="List Paragraph" w:semiHidden="0" w:uiPriority="34" w:unhideWhenUsed="0" w:qFormat="1"/>
-    <w:lsdException w:name="Quote" w:semiHidden="0" w:uiPriority="29" w:unhideWhenUsed="0" w:qFormat="1"/>
-    <w:lsdException w:name="Intense Quote" w:semiHidden="0" w:uiPriority="30" w:unhideWhenUsed="0" w:qFormat="1"/>
-    <w:lsdException w:name="Medium List 2 Accent 1" w:semiHidden="0" w:uiPriority="66" w:unhideWhenUsed="0"/>
-    <w:lsdException w:name="Medium Grid 1 Accent 1" w:semiHidden="0" w:uiPriority="67" w:unhideWhenUsed="0"/>
-    <w:lsdException w:name="Medium Grid 2 Accent 1" w:semiHidden="0" w:uiPriority="68" w:unhideWhenUsed="0"/>
-    <w:lsdException w:name="Medium Grid 3 Accent 1" w:semiHidden="0" w:uiPriority="69" w:unhideWhenUsed="0"/>
-    <w:lsdException w:name="Dark List Accent 1" w:semiHidden="0" w:uiPriority="70" w:unhideWhenUsed="0"/>
-    <w:lsdException w:name="Colorful Shading Accent 1" w:semiHidden="0" w:uiPriority="71" w:unhideWhenUsed="0"/>
-    <w:lsdException w:name="Colorful List Accent 1" w:semiHidden="0" w:uiPriority="72" w:unhideWhenUsed="0"/>
-    <w:lsdException w:name="Colorful Grid Accent 1" w:semiHidden="0" w:uiPriority="73" w:unhideWhenUsed="0"/>
-    <w:lsdException w:name="Light Shading Accent 2" w:semiHidden="0" w:uiPriority="60" w:unhideWhenUsed="0"/>
-    <w:lsdException w:name="Light List Accent 2" w:semiHidden="0" w:uiPriority="61" w:unhideWhenUsed="0"/>
-    <w:lsdException w:name="Light Grid Accent 2" w:semiHidden="0" w:uiPriority="62" w:unhideWhenUsed="0"/>
-    <w:lsdException w:name="Medium Shading 1 Accent 2" w:semiHidden="0" w:uiPriority="63" w:unhideWhenUsed="0"/>
-    <w:lsdException w:name="Medium Shading 2 Accent 2" w:semiHidden="0" w:uiPriority="64" w:unhideWhenUsed="0"/>
-    <w:lsdException w:name="Medium List 1 Accent 2" w:semiHidden="0" w:uiPriority="65" w:unhideWhenUsed="0"/>
-    <w:lsdException w:name="Medium List 2 Accent 2" w:semiHidden="0" w:uiPriority="66" w:unhideWhenUsed="0"/>
-    <w:lsdException w:name="Medium Grid 1 Accent 2" w:semiHidden="0" w:uiPriority="67" w:unhideWhenUsed="0"/>
-    <w:lsdException w:name="Medium Grid 2 Accent 2" w:semiHidden="0" w:uiPriority="68" w:unhideWhenUsed="0"/>
-    <w:lsdException w:name="Medium Grid 3 Accent 2" w:semiHidden="0" w:uiPriority="69" w:unhideWhenUsed="0"/>
-    <w:lsdException w:name="Dark List Accent 2" w:semiHidden="0" w:uiPriority="70" w:unhideWhenUsed="0"/>
-    <w:lsdException w:name="Colorful Shading Accent 2" w:semiHidden="0" w:uiPriority="71" w:unhideWhenUsed="0"/>
-    <w:lsdException w:name="Colorful List Accent 2" w:semiHidden="0" w:uiPriority="72" w:unhideWhenUsed="0"/>
-    <w:lsdException w:name="Colorful Grid Accent 2" w:semiHidden="0" w:uiPriority="73" w:unhideWhenUsed="0"/>
-    <w:lsdException w:name="Light Shading Accent 3" w:semiHidden="0" w:uiPriority="60" w:unhideWhenUsed="0"/>
-    <w:lsdException w:name="Light List Accent 3" w:semiHidden="0" w:uiPriority="61" w:unhideWhenUsed="0"/>
-    <w:lsdException w:name="Light Grid Accent 3" w:semiHidden="0" w:uiPriority="62" w:unhideWhenUsed="0"/>
-    <w:lsdException w:name="Medium Shading 1 Accent 3" w:semiHidden="0" w:uiPriority="63" w:unhideWhenUsed="0"/>
-    <w:lsdException w:name="Medium Shading 2 Accent 3" w:semiHidden="0" w:uiPriority="64" w:unhideWhenUsed="0"/>
-    <w:lsdException w:name="Medium List 1 Accent 3" w:semiHidden="0" w:uiPriority="65" w:unhideWhenUsed="0"/>
-    <w:lsdException w:name="Medium List 2 Accent 3" w:semiHidden="0" w:uiPriority="66" w:unhideWhenUsed="0"/>
-    <w:lsdException w:name="Medium Grid 1 Accent 3" w:semiHidden="0" w:uiPriority="67" w:unhideWhenUsed="0"/>
-    <w:lsdException w:name="Medium Grid 2 Accent 3" w:semiHidden="0" w:uiPriority="68" w:unhideWhenUsed="0"/>
-    <w:lsdException w:name="Medium Grid 3 Accent 3" w:semiHidden="0" w:uiPriority="69" w:unhideWhenUsed="0"/>
-    <w:lsdException w:name="Dark List Accent 3" w:semiHidden="0" w:uiPriority="70" w:unhideWhenUsed="0"/>
-    <w:lsdException w:name="Colorful Shading Accent 3" w:semiHidden="0" w:uiPriority="71" w:unhideWhenUsed="0"/>
-    <w:lsdException w:name="Colorful List Accent 3" w:semiHidden="0" w:uiPriority="72" w:unhideWhenUsed="0"/>
-    <w:lsdException w:name="Colorful Grid Accent 3" w:semiHidden="0" w:uiPriority="73" w:unhideWhenUsed="0"/>
-    <w:lsdException w:name="Light Shading Accent 4" w:semiHidden="0" w:uiPriority="60" w:unhideWhenUsed="0"/>
-    <w:lsdException w:name="Light List Accent 4" w:semiHidden="0" w:uiPriority="61" w:unhideWhenUsed="0"/>
-    <w:lsdException w:name="Light Grid Accent 4" w:semiHidden="0" w:uiPriority="62" w:unhideWhenUsed="0"/>
-    <w:lsdException w:name="Medium Shading 1 Accent 4" w:semiHidden="0" w:uiPriority="63" w:unhideWhenUsed="0"/>
-    <w:lsdException w:name="Medium Shading 2 Accent 4" w:semiHidden="0" w:uiPriority="64" w:unhideWhenUsed="0"/>
-    <w:lsdException w:name="Medium List 1 Accent 4" w:semiHidden="0" w:uiPriority="65" w:unhideWhenUsed="0"/>
-    <w:lsdException w:name="Medium List 2 Accent 4" w:semiHidden="0" w:uiPriority="66" w:unhideWhenUsed="0"/>
-    <w:lsdException w:name="Medium Grid 1 Accent 4" w:semiHidden="0" w:uiPriority="67" w:unhideWhenUsed="0"/>
-    <w:lsdException w:name="Medium Grid 2 Accent 4" w:semiHidden="0" w:uiPriority="68" w:unhideWhenUsed="0"/>
-    <w:lsdException w:name="Medium Grid 3 Accent 4" w:semiHidden="0" w:uiPriority="69" w:unhideWhenUsed="0"/>
-    <w:lsdException w:name="Dark List Accent 4" w:semiHidden="0" w:uiPriority="70" w:unhideWhenUsed="0"/>
-    <w:lsdException w:name="Colorful Shading Accent 4" w:semiHidden="0" w:uiPriority="71" w:unhideWhenUsed="0"/>
-    <w:lsdException w:name="Colorful List Accent 4" w:semiHidden="0" w:uiPriority="72" w:unhideWhenUsed="0"/>
-    <w:lsdException w:name="Colorful Grid Accent 4" w:semiHidden="0" w:uiPriority="73" w:unhideWhenUsed="0"/>
-    <w:lsdException w:name="Light Shading Accent 5" w:semiHidden="0" w:uiPriority="60" w:unhideWhenUsed="0"/>
-    <w:lsdException w:name="Light List Accent 5" w:semiHidden="0" w:uiPriority="61" w:unhideWhenUsed="0"/>
-    <w:lsdException w:name="Light Grid Accent 5" w:semiHidden="0" w:uiPriority="62" w:unhideWhenUsed="0"/>
-    <w:lsdException w:name="Medium Shading 1 Accent 5" w:semiHidden="0" w:uiPriority="63" w:unhideWhenUsed="0"/>
-    <w:lsdException w:name="Medium Shading 2 Accent 5" w:semiHidden="0" w:uiPriority="64" w:unhideWhenUsed="0"/>
-    <w:lsdException w:name="Medium List 1 Accent 5" w:semiHidden="0" w:uiPriority="65" w:unhideWhenUsed="0"/>
-    <w:lsdException w:name="Medium List 2 Accent 5" w:semiHidden="0" w:uiPriority="66" w:unhideWhenUsed="0"/>
-    <w:lsdException w:name="Medium Grid 1 Accent 5" w:semiHidden="0" w:uiPriority="67" w:unhideWhenUsed="0"/>
-    <w:lsdException w:name="Medium Grid 2 Accent 5" w:semiHidden="0" w:uiPriority="68" w:unhideWhenUsed="0"/>
-    <w:lsdException w:name="Medium Grid 3 Accent 5" w:semiHidden="0" w:uiPriority="69" w:unhideWhenUsed="0"/>
-    <w:lsdException w:name="Dark List Accent 5" w:semiHidden="0" w:uiPriority="70" w:unhideWhenUsed="0"/>
-    <w:lsdException w:name="Colorful Shading Accent 5" w:semiHidden="0" w:uiPriority="71" w:unhideWhenUsed="0"/>
-    <w:lsdException w:name="Colorful List Accent 5" w:semiHidden="0" w:uiPriority="72" w:unhideWhenUsed="0"/>
-    <w:lsdException w:name="Colorful Grid Accent 5" w:semiHidden="0" w:uiPriority="73" w:unhideWhenUsed="0"/>
-    <w:lsdException w:name="Light Shading Accent 6" w:semiHidden="0" w:uiPriority="60" w:unhideWhenUsed="0"/>
-    <w:lsdException w:name="Light List Accent 6" w:semiHidden="0" w:uiPriority="61" w:unhideWhenUsed="0"/>
-    <w:lsdException w:name="Light Grid Accent 6" w:semiHidden="0" w:uiPriority="62" w:unhideWhenUsed="0"/>
-    <w:lsdException w:name="Medium Shading 1 Accent 6" w:semiHidden="0" w:uiPriority="63" w:unhideWhenUsed="0"/>
-    <w:lsdException w:name="Medium Shading 2 Accent 6" w:semiHidden="0" w:uiPriority="64" w:unhideWhenUsed="0"/>
-    <w:lsdException w:name="Medium List 1 Accent 6" w:semiHidden="0" w:uiPriority="65" w:unhideWhenUsed="0"/>
-    <w:lsdException w:name="Medium List 2 Accent 6" w:semiHidden="0" w:uiPriority="66" w:unhideWhenUsed="0"/>
-    <w:lsdException w:name="Medium Grid 1 Accent 6" w:semiHidden="0" w:uiPriority="67" w:unhideWhenUsed="0"/>
-    <w:lsdException w:name="Medium Grid 2 Accent 6" w:semiHidden="0" w:uiPriority="68" w:unhideWhenUsed="0"/>
-    <w:lsdException w:name="Medium Grid 3 Accent 6" w:semiHidden="0" w:uiPriority="69" w:unhideWhenUsed="0"/>
-    <w:lsdException w:name="Dark List Accent 6" w:semiHidden="0" w:uiPriority="70" w:unhideWhenUsed="0"/>
-    <w:lsdException w:name="Colorful Shading Accent 6" w:semiHidden="0" w:uiPriority="71" w:unhideWhenUsed="0"/>
-    <w:lsdException w:name="Colorful List Accent 6" w:semiHidden="0" w:uiPriority="72" w:unhideWhenUsed="0"/>
-    <w:lsdException w:name="Colorful Grid Accent 6" w:semiHidden="0" w:uiPriority="73" w:unhideWhenUsed="0"/>
-    <w:lsdException w:name="Subtle Emphasis" w:semiHidden="0" w:uiPriority="19" w:unhideWhenUsed="0" w:qFormat="1"/>
-    <w:lsdException w:name="Intense Emphasis" w:semiHidden="0" w:uiPriority="21" w:unhideWhenUsed="0" w:qFormat="1"/>
-    <w:lsdException w:name="Subtle Reference" w:semiHidden="0" w:uiPriority="31" w:unhideWhenUsed="0" w:qFormat="1"/>
-    <w:lsdException w:name="Intense Reference" w:semiHidden="0" w:uiPriority="32" w:unhideWhenUsed="0" w:qFormat="1"/>
-    <w:lsdException w:name="Book Title" w:semiHidden="0" w:uiPriority="33" w:unhideWhenUsed="0" w:qFormat="1"/>
-    <w:lsdException w:name="Bibliography" w:uiPriority="37"/>
-    <w:lsdException w:name="TOC Heading" w:uiPriority="39" w:qFormat="1"/>
-  </w:latentStyles>
-  <w:style w:type="paragraph" w:default="1" w:styleId="Normal">
-    <w:name w:val="Normal"/>
-    <w:qFormat/>
-    <w:rsid w:val="0082032D"/>
-    <w:pPr>
-      <w:spacing w:after="0"/>
-    </w:pPr>
-  </w:style>
-  <w:style w:type="paragraph" w:styleId="Heading1">
-    <w:name w:val="heading 1"/>
-    <w:basedOn w:val="Normal"/>
-    <w:next w:val="Normal"/>
-    <w:link w:val="Heading1Char"/>
-    <w:uiPriority w:val="9"/>
-    <w:qFormat/>
-    <w:rsid w:val="0082032D"/>
-    <w:pPr>
-      <w:keepNext/>
-      <w:keepLines/>
-      <w:spacing w:before="480"/>
-      <w:outlineLvl w:val="0"/>
-    </w:pPr>
-    <w:rPr>
-      <w:rFonts w:asciiTheme="majorHAnsi" w:eastAsiaTheme="majorEastAsia" w:hAnsiTheme="majorHAnsi" w:cstheme="majorBidi"/>
-      <w:b/>
-      <w:bCs/>
-      <w:color w:val="365F91" w:themeColor="accent1" w:themeShade="BF"/>
-      <w:sz w:val="28"/>
-      <w:szCs w:val="28"/>
-    </w:rPr>
-  </w:style>
-  <w:style w:type="paragraph" w:styleId="Heading2">
-    <w:name w:val="heading 2"/>
-    <w:basedOn w:val="Normal"/>
-    <w:next w:val="Normal"/>
-    <w:link w:val="Heading2Char"/>
-    <w:uiPriority w:val="9"/>
-    <w:semiHidden/>
-    <w:unhideWhenUsed/>
-    <w:qFormat/>
-    <w:rsid w:val="006E7E0F"/>
-    <w:pPr>
-      <w:keepNext/>
-      <w:keepLines/>
-      <w:spacing w:before="200"/>
-      <w:outlineLvl w:val="1"/>
-    </w:pPr>
-    <w:rPr>
-      <w:rFonts w:asciiTheme="majorHAnsi" w:eastAsiaTheme="majorEastAsia" w:hAnsiTheme="majorHAnsi" w:cstheme="majorBidi"/>
-      <w:b/>
-      <w:bCs/>
-      <w:color w:val="4F81BD" w:themeColor="accent1"/>
-      <w:sz w:val="26"/>
-      <w:szCs w:val="26"/>
-    </w:rPr>
-  </w:style>
-  <w:style w:type="paragraph" w:styleId="Heading3">
-    <w:name w:val="heading 3"/>
-    <w:basedOn w:val="Normal"/>
-    <w:next w:val="Normal"/>
-    <w:link w:val="Heading3Char"/>
-    <w:uiPriority w:val="9"/>
-    <w:semiHidden/>
-    <w:unhideWhenUsed/>
-    <w:qFormat/>
-    <w:rsid w:val="006E7E0F"/>
-    <w:pPr>
-      <w:keepNext/>
-      <w:keepLines/>
-      <w:spacing w:before="200"/>
-      <w:outlineLvl w:val="2"/>
-    </w:pPr>
-    <w:rPr>
-      <w:rFonts w:asciiTheme="majorHAnsi" w:eastAsiaTheme="majorEastAsia" w:hAnsiTheme="majorHAnsi" w:cstheme="majorBidi"/>
-      <w:b/>
-      <w:bCs/>
-      <w:color w:val="4F81BD" w:themeColor="accent1"/>
-    </w:rPr>
-  </w:style>
-  <w:style w:type="character" w:default="1" w:styleId="DefaultParagraphFont">
-    <w:name w:val="Default Paragraph Font"/>
-    <w:uiPriority w:val="1"/>
-    <w:semiHidden/>
-    <w:unhideWhenUsed/>
-  </w:style>
-  <w:style w:type="table" w:default="1" w:styleId="TableNormal">
-    <w:name w:val="Normal Table"/>
-    <w:uiPriority w:val="99"/>
-    <w:semiHidden/>
-    <w:unhideWhenUsed/>
-    <w:tblPr>
-      <w:tblInd w:w="0" w:type="dxa"/>
-      <w:tblCellMar>
-        <w:top w:w="0" w:type="dxa"/>
-        <w:left w:w="108" w:type="dxa"/>
-        <w:bottom w:w="0" w:type="dxa"/>
-        <w:right w:w="108" w:type="dxa"/>
-      </w:tblCellMar>
-    </w:tblPr>
-  </w:style>
-  <w:style w:type="numbering" w:default="1" w:styleId="NoList">
-    <w:name w:val="No List"/>
-    <w:uiPriority w:val="99"/>
-    <w:semiHidden/>
-    <w:unhideWhenUsed/>
-  </w:style>
-  <w:style w:type="paragraph" w:styleId="ListParagraph">
-    <w:name w:val="List Paragraph"/>
-    <w:basedOn w:val="Normal"/>
-    <w:uiPriority w:val="34"/>
-    <w:qFormat/>
-    <w:rsid w:val="001C7BDD"/>
-    <w:pPr>
-      <w:ind w:left="720"/>
-      <w:contextualSpacing/>
-    </w:pPr>
-  </w:style>
-  <w:style w:type="character" w:styleId="Hyperlink">
-    <w:name w:val="Hyperlink"/>
-    <w:basedOn w:val="DefaultParagraphFont"/>
-    <w:uiPriority w:val="99"/>
-    <w:unhideWhenUsed/>
-    <w:rsid w:val="00C52A4F"/>
-    <w:rPr>
-      <w:color w:val="0000FF" w:themeColor="hyperlink"/>
-      <w:u w:val="single"/>
-    </w:rPr>
-  </w:style>
-  <w:style w:type="character" w:styleId="FollowedHyperlink">
-    <w:name w:val="FollowedHyperlink"/>
-    <w:basedOn w:val="DefaultParagraphFont"/>
-    <w:uiPriority w:val="99"/>
-    <w:semiHidden/>
-    <w:unhideWhenUsed/>
-    <w:rsid w:val="00143E72"/>
-    <w:rPr>
-      <w:color w:val="800080" w:themeColor="followedHyperlink"/>
-      <w:u w:val="single"/>
-    </w:rPr>
-  </w:style>
-  <w:style w:type="table" w:styleId="TableGrid">
-    <w:name w:val="Table Grid"/>
-    <w:basedOn w:val="TableNormal"/>
-    <w:uiPriority w:val="59"/>
-    <w:rsid w:val="00222413"/>
-    <w:pPr>
-      <w:spacing w:after="0" w:line="240" w:lineRule="auto"/>
-    </w:pPr>
-    <w:tblPr>
-      <w:tblInd w:w="0" w:type="dxa"/>
-      <w:tblBorders>
-        <w:top w:val="single" w:sz="4" w:space="0" w:color="auto"/>
-        <w:left w:val="single" w:sz="4" w:space="0" w:color="auto"/>
-        <w:bottom w:val="single" w:sz="4" w:space="0" w:color="auto"/>
-        <w:right w:val="single" w:sz="4" w:space="0" w:color="auto"/>
-        <w:insideH w:val="single" w:sz="4" w:space="0" w:color="auto"/>
-        <w:insideV w:val="single" w:sz="4" w:space="0" w:color="auto"/>
-      </w:tblBorders>
-      <w:tblCellMar>
-        <w:top w:w="0" w:type="dxa"/>
-        <w:left w:w="108" w:type="dxa"/>
-        <w:bottom w:w="0" w:type="dxa"/>
-        <w:right w:w="108" w:type="dxa"/>
-      </w:tblCellMar>
-    </w:tblPr>
-  </w:style>
-  <w:style w:type="character" w:customStyle="1" w:styleId="Heading1Char">
-    <w:name w:val="Heading 1 Char"/>
-    <w:basedOn w:val="DefaultParagraphFont"/>
-    <w:link w:val="Heading1"/>
-    <w:uiPriority w:val="9"/>
-    <w:rsid w:val="0082032D"/>
-    <w:rPr>
-      <w:rFonts w:asciiTheme="majorHAnsi" w:eastAsiaTheme="majorEastAsia" w:hAnsiTheme="majorHAnsi" w:cstheme="majorBidi"/>
-      <w:b/>
-      <w:bCs/>
-      <w:color w:val="365F91" w:themeColor="accent1" w:themeShade="BF"/>
-      <w:sz w:val="28"/>
-      <w:szCs w:val="28"/>
-    </w:rPr>
-  </w:style>
-  <w:style w:type="paragraph" w:styleId="BalloonText">
-    <w:name w:val="Balloon Text"/>
-    <w:basedOn w:val="Normal"/>
-    <w:link w:val="BalloonTextChar"/>
-    <w:uiPriority w:val="99"/>
-    <w:semiHidden/>
-    <w:unhideWhenUsed/>
-    <w:rsid w:val="0043140C"/>
-    <w:pPr>
-      <w:spacing w:line="240" w:lineRule="auto"/>
-    </w:pPr>
-    <w:rPr>
-      <w:rFonts w:ascii="Tahoma" w:hAnsi="Tahoma" w:cs="Tahoma"/>
-      <w:sz w:val="16"/>
-      <w:szCs w:val="16"/>
-    </w:rPr>
-  </w:style>
-  <w:style w:type="character" w:customStyle="1" w:styleId="BalloonTextChar">
-    <w:name w:val="Balloon Text Char"/>
-    <w:basedOn w:val="DefaultParagraphFont"/>
-    <w:link w:val="BalloonText"/>
-    <w:uiPriority w:val="99"/>
-    <w:semiHidden/>
-    <w:rsid w:val="0043140C"/>
-    <w:rPr>
-      <w:rFonts w:ascii="Tahoma" w:hAnsi="Tahoma" w:cs="Tahoma"/>
-      <w:sz w:val="16"/>
-      <w:szCs w:val="16"/>
-    </w:rPr>
-  </w:style>
-  <w:style w:type="character" w:customStyle="1" w:styleId="Heading2Char">
-    <w:name w:val="Heading 2 Char"/>
-    <w:basedOn w:val="DefaultParagraphFont"/>
-    <w:link w:val="Heading2"/>
-    <w:uiPriority w:val="9"/>
-    <w:semiHidden/>
-    <w:rsid w:val="006E7E0F"/>
-    <w:rPr>
-      <w:rFonts w:asciiTheme="majorHAnsi" w:eastAsiaTheme="majorEastAsia" w:hAnsiTheme="majorHAnsi" w:cstheme="majorBidi"/>
-      <w:b/>
-      <w:bCs/>
-      <w:color w:val="4F81BD" w:themeColor="accent1"/>
-      <w:sz w:val="26"/>
-      <w:szCs w:val="26"/>
-    </w:rPr>
-  </w:style>
-  <w:style w:type="character" w:customStyle="1" w:styleId="Heading3Char">
-    <w:name w:val="Heading 3 Char"/>
-    <w:basedOn w:val="DefaultParagraphFont"/>
-    <w:link w:val="Heading3"/>
-    <w:uiPriority w:val="9"/>
-    <w:semiHidden/>
-    <w:rsid w:val="006E7E0F"/>
-    <w:rPr>
-      <w:rFonts w:asciiTheme="majorHAnsi" w:eastAsiaTheme="majorEastAsia" w:hAnsiTheme="majorHAnsi" w:cstheme="majorBidi"/>
-      <w:b/>
-      <w:bCs/>
-      <w:color w:val="4F81BD" w:themeColor="accent1"/>
-    </w:rPr>
-  </w:style>
-  <w:style w:type="paragraph" w:styleId="Header">
-    <w:name w:val="header"/>
-    <w:basedOn w:val="Normal"/>
-    <w:link w:val="HeaderChar"/>
-    <w:uiPriority w:val="99"/>
-    <w:unhideWhenUsed/>
-    <w:rsid w:val="00EF2373"/>
-    <w:pPr>
-      <w:tabs>
-        <w:tab w:val="center" w:pos="4320"/>
-        <w:tab w:val="right" w:pos="8640"/>
-      </w:tabs>
-      <w:spacing w:line="240" w:lineRule="auto"/>
-    </w:pPr>
-  </w:style>
-  <w:style w:type="character" w:customStyle="1" w:styleId="HeaderChar">
-    <w:name w:val="Header Char"/>
-    <w:basedOn w:val="DefaultParagraphFont"/>
-    <w:link w:val="Header"/>
-    <w:uiPriority w:val="99"/>
-    <w:rsid w:val="00EF2373"/>
-  </w:style>
-  <w:style w:type="paragraph" w:styleId="Footer">
-    <w:name w:val="footer"/>
-    <w:basedOn w:val="Normal"/>
-    <w:link w:val="FooterChar"/>
-    <w:uiPriority w:val="99"/>
-    <w:unhideWhenUsed/>
-    <w:rsid w:val="00EF2373"/>
-    <w:pPr>
-      <w:tabs>
-        <w:tab w:val="center" w:pos="4320"/>
-        <w:tab w:val="right" w:pos="8640"/>
-      </w:tabs>
-      <w:spacing w:line="240" w:lineRule="auto"/>
-    </w:pPr>
-  </w:style>
-  <w:style w:type="character" w:customStyle="1" w:styleId="FooterChar">
-    <w:name w:val="Footer Char"/>
-    <w:basedOn w:val="DefaultParagraphFont"/>
-    <w:link w:val="Footer"/>
+  <w:style w:type="character" w:customStyle="1" w:styleId="VoettekstChar">
+    <w:name w:val="Voettekst Char"/>
+    <w:basedOn w:val="Standaardalinea-lettertype"/>
+    <w:link w:val="Voettekst"/>
     <w:uiPriority w:val="99"/>
     <w:rsid w:val="00EF2373"/>
   </w:style>
@@ -4418,13 +5148,36 @@
 </file>
 
 <file path=customXml/itemProps1.xml><?xml version="1.0" encoding="utf-8"?>
-<ds:datastoreItem xmlns:ds="http://schemas.openxmlformats.org/officeDocument/2006/customXml" ds:itemID="{5F9B84C9-160E-4D25-9057-58A61ABC0F5B}"/>
+<ds:datastoreItem xmlns:ds="http://schemas.openxmlformats.org/officeDocument/2006/customXml" ds:itemID="{5F9B84C9-160E-4D25-9057-58A61ABC0F5B}">
+  <ds:schemaRefs>
+    <ds:schemaRef ds:uri="http://schemas.microsoft.com/office/2006/metadata/contentType"/>
+    <ds:schemaRef ds:uri="http://schemas.microsoft.com/office/2006/metadata/properties/metaAttributes"/>
+    <ds:schemaRef ds:uri="http://www.w3.org/2001/XMLSchema"/>
+    <ds:schemaRef ds:uri="http://schemas.microsoft.com/office/2006/metadata/properties"/>
+    <ds:schemaRef ds:uri="093E751F-AF39-4CC6-945A-AF8F5D2EDF87"/>
+    <ds:schemaRef ds:uri="http://schemas.microsoft.com/office/2006/documentManagement/types"/>
+    <ds:schemaRef ds:uri="http://schemas.microsoft.com/office/infopath/2007/PartnerControls"/>
+    <ds:schemaRef ds:uri="http://schemas.openxmlformats.org/package/2006/metadata/core-properties"/>
+    <ds:schemaRef ds:uri="http://purl.org/dc/elements/1.1/"/>
+    <ds:schemaRef ds:uri="http://purl.org/dc/terms/"/>
+    <ds:schemaRef ds:uri="http://schemas.microsoft.com/internal/obd"/>
+  </ds:schemaRefs>
+</ds:datastoreItem>
 </file>
 
 <file path=customXml/itemProps2.xml><?xml version="1.0" encoding="utf-8"?>
-<ds:datastoreItem xmlns:ds="http://schemas.openxmlformats.org/officeDocument/2006/customXml" ds:itemID="{3BB3F8C2-DA11-41DD-B6B9-509453A18BB2}"/>
+<ds:datastoreItem xmlns:ds="http://schemas.openxmlformats.org/officeDocument/2006/customXml" ds:itemID="{3BB3F8C2-DA11-41DD-B6B9-509453A18BB2}">
+  <ds:schemaRefs>
+    <ds:schemaRef ds:uri="http://schemas.microsoft.com/office/2006/metadata/properties"/>
+    <ds:schemaRef ds:uri="093E751F-AF39-4CC6-945A-AF8F5D2EDF87"/>
+  </ds:schemaRefs>
+</ds:datastoreItem>
 </file>
 
 <file path=customXml/itemProps3.xml><?xml version="1.0" encoding="utf-8"?>
-<ds:datastoreItem xmlns:ds="http://schemas.openxmlformats.org/officeDocument/2006/customXml" ds:itemID="{73D4A9BA-9A9A-4415-9CF6-44180C20AE46}"/>
+<ds:datastoreItem xmlns:ds="http://schemas.openxmlformats.org/officeDocument/2006/customXml" ds:itemID="{73D4A9BA-9A9A-4415-9CF6-44180C20AE46}">
+  <ds:schemaRefs>
+    <ds:schemaRef ds:uri="http://schemas.microsoft.com/sharepoint/v3/contenttype/forms"/>
+  </ds:schemaRefs>
+</ds:datastoreItem>
 </file>
</xml_diff>